<commit_message>
Révision des vues (en cours) + Implémentation de l'ajout des tâches (en cours) + Rapport
JdT à jour
</commit_message>
<xml_diff>
--- a/Livrables/2024-05-23-ghaemmaghami-rapport.docx
+++ b/Livrables/2024-05-23-ghaemmaghami-rapport.docx
@@ -12,7 +12,81 @@
       </w:r>
     </w:p>
     <w:p/>
-    <w:p/>
+    <w:p>
+      <w:r>
+        <w:rPr>
+          <w:noProof/>
+        </w:rPr>
+        <w:drawing>
+          <wp:anchor distT="0" distB="0" distL="114300" distR="114300" simplePos="0" relativeHeight="251695104" behindDoc="0" locked="0" layoutInCell="1" allowOverlap="1" wp14:anchorId="59184DE3" wp14:editId="4AD9279E">
+            <wp:simplePos x="0" y="0"/>
+            <wp:positionH relativeFrom="margin">
+              <wp:align>center</wp:align>
+            </wp:positionH>
+            <wp:positionV relativeFrom="paragraph">
+              <wp:posOffset>429895</wp:posOffset>
+            </wp:positionV>
+            <wp:extent cx="3829050" cy="3829050"/>
+            <wp:effectExtent l="0" t="0" r="0" b="0"/>
+            <wp:wrapTopAndBottom/>
+            <wp:docPr id="44" name="Image 44"/>
+            <wp:cNvGraphicFramePr>
+              <a:graphicFrameLocks xmlns:a="http://schemas.openxmlformats.org/drawingml/2006/main" noChangeAspect="1"/>
+            </wp:cNvGraphicFramePr>
+            <a:graphic xmlns:a="http://schemas.openxmlformats.org/drawingml/2006/main">
+              <a:graphicData uri="http://schemas.openxmlformats.org/drawingml/2006/picture">
+                <pic:pic xmlns:pic="http://schemas.openxmlformats.org/drawingml/2006/picture">
+                  <pic:nvPicPr>
+                    <pic:cNvPr id="0" name="Picture 2"/>
+                    <pic:cNvPicPr>
+                      <a:picLocks noChangeAspect="1" noChangeArrowheads="1"/>
+                    </pic:cNvPicPr>
+                  </pic:nvPicPr>
+                  <pic:blipFill>
+                    <a:blip r:embed="rId8">
+                      <a:extLst>
+                        <a:ext uri="{28A0092B-C50C-407E-A947-70E740481C1C}">
+                          <a14:useLocalDpi xmlns:a14="http://schemas.microsoft.com/office/drawing/2010/main" val="0"/>
+                        </a:ext>
+                      </a:extLst>
+                    </a:blip>
+                    <a:srcRect/>
+                    <a:stretch>
+                      <a:fillRect/>
+                    </a:stretch>
+                  </pic:blipFill>
+                  <pic:spPr bwMode="auto">
+                    <a:xfrm>
+                      <a:off x="0" y="0"/>
+                      <a:ext cx="3829050" cy="3829050"/>
+                    </a:xfrm>
+                    <a:prstGeom prst="rect">
+                      <a:avLst/>
+                    </a:prstGeom>
+                    <a:ln>
+                      <a:noFill/>
+                    </a:ln>
+                    <a:effectLst>
+                      <a:outerShdw blurRad="292100" dist="139700" dir="2700000" algn="tl" rotWithShape="0">
+                        <a:srgbClr val="333333">
+                          <a:alpha val="65000"/>
+                        </a:srgbClr>
+                      </a:outerShdw>
+                    </a:effectLst>
+                  </pic:spPr>
+                </pic:pic>
+              </a:graphicData>
+            </a:graphic>
+            <wp14:sizeRelH relativeFrom="margin">
+              <wp14:pctWidth>0</wp14:pctWidth>
+            </wp14:sizeRelH>
+            <wp14:sizeRelV relativeFrom="margin">
+              <wp14:pctHeight>0</wp14:pctHeight>
+            </wp14:sizeRelV>
+          </wp:anchor>
+        </w:drawing>
+      </w:r>
+    </w:p>
     <w:p>
       <w:pPr>
         <w:tabs>
@@ -40,29 +114,12 @@
     <w:p/>
     <w:p/>
     <w:p/>
-    <w:p/>
-    <w:p/>
-    <w:p/>
-    <w:p/>
-    <w:p/>
-    <w:p/>
-    <w:p/>
-    <w:p/>
-    <w:p/>
-    <w:p/>
-    <w:p/>
-    <w:p/>
-    <w:p/>
-    <w:p/>
     <w:p>
       <w:pPr>
         <w:tabs>
           <w:tab w:val="left" w:pos="2250"/>
         </w:tabs>
       </w:pPr>
-      <w:r>
-        <w:tab/>
-      </w:r>
     </w:p>
     <w:sdt>
       <w:sdtPr>
@@ -419,7 +476,7 @@
                 <w:noProof/>
                 <w:webHidden/>
               </w:rPr>
-              <w:t>9</w:t>
+              <w:t>15</w:t>
             </w:r>
             <w:r>
               <w:rPr>
@@ -505,7 +562,7 @@
                 <w:noProof/>
                 <w:webHidden/>
               </w:rPr>
-              <w:t>9</w:t>
+              <w:t>15</w:t>
             </w:r>
             <w:r>
               <w:rPr>
@@ -591,7 +648,7 @@
                 <w:noProof/>
                 <w:webHidden/>
               </w:rPr>
-              <w:t>9</w:t>
+              <w:t>15</w:t>
             </w:r>
             <w:r>
               <w:rPr>
@@ -677,7 +734,7 @@
                 <w:noProof/>
                 <w:webHidden/>
               </w:rPr>
-              <w:t>9</w:t>
+              <w:t>15</w:t>
             </w:r>
             <w:r>
               <w:rPr>
@@ -763,7 +820,7 @@
                 <w:noProof/>
                 <w:webHidden/>
               </w:rPr>
-              <w:t>11</w:t>
+              <w:t>17</w:t>
             </w:r>
             <w:r>
               <w:rPr>
@@ -849,7 +906,7 @@
                 <w:noProof/>
                 <w:webHidden/>
               </w:rPr>
-              <w:t>11</w:t>
+              <w:t>17</w:t>
             </w:r>
             <w:r>
               <w:rPr>
@@ -935,7 +992,7 @@
                 <w:noProof/>
                 <w:webHidden/>
               </w:rPr>
-              <w:t>12</w:t>
+              <w:t>18</w:t>
             </w:r>
             <w:r>
               <w:rPr>
@@ -1021,7 +1078,7 @@
                 <w:noProof/>
                 <w:webHidden/>
               </w:rPr>
-              <w:t>12</w:t>
+              <w:t>18</w:t>
             </w:r>
             <w:r>
               <w:rPr>
@@ -1107,7 +1164,7 @@
                 <w:noProof/>
                 <w:webHidden/>
               </w:rPr>
-              <w:t>12</w:t>
+              <w:t>19</w:t>
             </w:r>
             <w:r>
               <w:rPr>
@@ -1193,7 +1250,7 @@
                 <w:noProof/>
                 <w:webHidden/>
               </w:rPr>
-              <w:t>15</w:t>
+              <w:t>22</w:t>
             </w:r>
             <w:r>
               <w:rPr>
@@ -1279,7 +1336,7 @@
                 <w:noProof/>
                 <w:webHidden/>
               </w:rPr>
-              <w:t>15</w:t>
+              <w:t>22</w:t>
             </w:r>
             <w:r>
               <w:rPr>
@@ -1365,7 +1422,7 @@
                 <w:noProof/>
                 <w:webHidden/>
               </w:rPr>
-              <w:t>15</w:t>
+              <w:t>22</w:t>
             </w:r>
             <w:r>
               <w:rPr>
@@ -1451,7 +1508,7 @@
                 <w:noProof/>
                 <w:webHidden/>
               </w:rPr>
-              <w:t>15</w:t>
+              <w:t>22</w:t>
             </w:r>
             <w:r>
               <w:rPr>
@@ -1537,7 +1594,7 @@
                 <w:noProof/>
                 <w:webHidden/>
               </w:rPr>
-              <w:t>16</w:t>
+              <w:t>23</w:t>
             </w:r>
             <w:r>
               <w:rPr>
@@ -1623,7 +1680,7 @@
                 <w:noProof/>
                 <w:webHidden/>
               </w:rPr>
-              <w:t>17</w:t>
+              <w:t>24</w:t>
             </w:r>
             <w:r>
               <w:rPr>
@@ -1709,7 +1766,7 @@
                 <w:noProof/>
                 <w:webHidden/>
               </w:rPr>
-              <w:t>18</w:t>
+              <w:t>25</w:t>
             </w:r>
             <w:r>
               <w:rPr>
@@ -1888,19 +1945,26 @@
         </w:rPr>
         <w:t xml:space="preserve"> les raisons de ce choix et ce qu'il peut apporter à l'élève ou à l'école. Il n'est pas nécessaire de rentrer dans les détails (ceux-ci seront abordés plus loin) mais cela doit être aussi clair et complet que possible (idées de solutions). Ce chapitre contient également l'inventaire et la description des travaux qui auraient déjà été effectués pour ce projet.</w:t>
       </w:r>
-    </w:p>
-    <w:p>
-      <w:pPr>
-        <w:tabs>
-          <w:tab w:val="left" w:pos="6589"/>
-        </w:tabs>
-      </w:pPr>
+      <w:bookmarkStart w:id="2" w:name="_Toc167266871"/>
     </w:p>
     <w:p>
       <w:pPr>
         <w:pStyle w:val="Titre1"/>
-      </w:pPr>
-      <w:bookmarkStart w:id="2" w:name="_Toc167266871"/>
+        <w:sectPr>
+          <w:headerReference w:type="default" r:id="rId9"/>
+          <w:footerReference w:type="default" r:id="rId10"/>
+          <w:pgSz w:w="11906" w:h="16838"/>
+          <w:pgMar w:top="1417" w:right="1417" w:bottom="1417" w:left="1417" w:header="708" w:footer="454" w:gutter="0"/>
+          <w:cols w:space="708"/>
+          <w:titlePg/>
+          <w:docGrid w:linePitch="360"/>
+        </w:sectPr>
+      </w:pPr>
+    </w:p>
+    <w:p>
+      <w:pPr>
+        <w:pStyle w:val="Titre1"/>
+      </w:pPr>
       <w:r>
         <w:lastRenderedPageBreak/>
         <w:t>Planification initiale</w:t>
@@ -1909,6 +1973,11 @@
     </w:p>
     <w:p>
       <w:r>
+        <w:t>Cette planification initiale a été la première étape de ce projet. Elle a été réalisée lors du premier jour de TPI.</w:t>
+      </w:r>
+    </w:p>
+    <w:p>
+      <w:r>
         <w:t>Avant tout, j</w:t>
       </w:r>
       <w:r>
@@ -1926,66 +1995,21 @@
     </w:p>
     <w:p>
       <w:r>
-        <w:t xml:space="preserve">Ces </w:t>
-      </w:r>
-      <w:r>
-        <w:t>sessions</w:t>
-      </w:r>
-      <w:r>
-        <w:t xml:space="preserve"> sont initialement prévues pour être dédié</w:t>
-      </w:r>
-      <w:r>
-        <w:t>es</w:t>
-      </w:r>
-      <w:r>
-        <w:t xml:space="preserve"> à l’optimisation du code, revoir des parties éventuellement obsolètes, … </w:t>
-      </w:r>
-      <w:r>
-        <w:t>cependant,</w:t>
-      </w:r>
-      <w:r>
-        <w:t xml:space="preserve"> selon les besoins, ces 1h30 peuvent être également utilisé</w:t>
-      </w:r>
-      <w:r>
-        <w:t>es</w:t>
-      </w:r>
-      <w:r>
-        <w:t xml:space="preserve"> pour rattraper </w:t>
-      </w:r>
-      <w:r>
-        <w:t>tout</w:t>
-      </w:r>
-      <w:r>
-        <w:t xml:space="preserve"> retard dans </w:t>
-      </w:r>
-      <w:r>
-        <w:t>d’autres</w:t>
-      </w:r>
-      <w:r>
-        <w:t xml:space="preserve"> aspect</w:t>
-      </w:r>
-      <w:r>
-        <w:t>s</w:t>
-      </w:r>
-      <w:r>
-        <w:t xml:space="preserve"> du projet</w:t>
-      </w:r>
-      <w:r>
-        <w:t>,</w:t>
-      </w:r>
-      <w:r>
-        <w:t xml:space="preserve"> comme la rédaction du rapport.</w:t>
-      </w:r>
-    </w:p>
-    <w:p>
-      <w:r>
         <w:rPr>
           <w:noProof/>
         </w:rPr>
         <w:drawing>
-          <wp:inline distT="0" distB="0" distL="0" distR="0" wp14:anchorId="5EDDCED1" wp14:editId="6DE2F100">
-            <wp:extent cx="5760720" cy="999490"/>
-            <wp:effectExtent l="0" t="0" r="0" b="0"/>
+          <wp:anchor distT="0" distB="0" distL="114300" distR="114300" simplePos="0" relativeHeight="251660288" behindDoc="0" locked="0" layoutInCell="1" allowOverlap="1" wp14:anchorId="5EDDCED1" wp14:editId="0DE266F7">
+            <wp:simplePos x="0" y="0"/>
+            <wp:positionH relativeFrom="margin">
+              <wp:align>center</wp:align>
+            </wp:positionH>
+            <wp:positionV relativeFrom="paragraph">
+              <wp:posOffset>746125</wp:posOffset>
+            </wp:positionV>
+            <wp:extent cx="9000000" cy="1561508"/>
+            <wp:effectExtent l="0" t="0" r="0" b="635"/>
+            <wp:wrapTopAndBottom/>
             <wp:docPr id="1" name="Image 1"/>
             <wp:cNvGraphicFramePr>
               <a:graphicFrameLocks xmlns:a="http://schemas.openxmlformats.org/drawingml/2006/main" noChangeAspect="1"/>
@@ -1998,7 +2022,13 @@
                     <pic:cNvPicPr/>
                   </pic:nvPicPr>
                   <pic:blipFill>
-                    <a:blip r:embed="rId8"/>
+                    <a:blip r:embed="rId11">
+                      <a:extLst>
+                        <a:ext uri="{28A0092B-C50C-407E-A947-70E740481C1C}">
+                          <a14:useLocalDpi xmlns:a14="http://schemas.microsoft.com/office/drawing/2010/main" val="0"/>
+                        </a:ext>
+                      </a:extLst>
+                    </a:blip>
                     <a:stretch>
                       <a:fillRect/>
                     </a:stretch>
@@ -2006,7 +2036,7 @@
                   <pic:spPr>
                     <a:xfrm>
                       <a:off x="0" y="0"/>
-                      <a:ext cx="5760720" cy="999490"/>
+                      <a:ext cx="9000000" cy="1561508"/>
                     </a:xfrm>
                     <a:prstGeom prst="rect">
                       <a:avLst/>
@@ -2015,19 +2045,85 @@
                 </pic:pic>
               </a:graphicData>
             </a:graphic>
-          </wp:inline>
+            <wp14:sizeRelH relativeFrom="margin">
+              <wp14:pctWidth>0</wp14:pctWidth>
+            </wp14:sizeRelH>
+            <wp14:sizeRelV relativeFrom="margin">
+              <wp14:pctHeight>0</wp14:pctHeight>
+            </wp14:sizeRelV>
+          </wp:anchor>
         </w:drawing>
       </w:r>
-    </w:p>
+      <w:r>
+        <w:t xml:space="preserve">Ces </w:t>
+      </w:r>
+      <w:r>
+        <w:t>sessions</w:t>
+      </w:r>
+      <w:r>
+        <w:t xml:space="preserve"> sont initialement prévues pour être dédié</w:t>
+      </w:r>
+      <w:r>
+        <w:t>es</w:t>
+      </w:r>
+      <w:r>
+        <w:t xml:space="preserve"> à l’optimisation du code, revoir des parties éventuellement obsolètes, … </w:t>
+      </w:r>
+      <w:r>
+        <w:t>cependant,</w:t>
+      </w:r>
+      <w:r>
+        <w:t xml:space="preserve"> selon les besoins, ces 1h30 peuvent être également utilisé</w:t>
+      </w:r>
+      <w:r>
+        <w:t>es</w:t>
+      </w:r>
+      <w:r>
+        <w:t xml:space="preserve"> pour rattraper </w:t>
+      </w:r>
+      <w:r>
+        <w:t>tout</w:t>
+      </w:r>
+      <w:r>
+        <w:t xml:space="preserve"> retard dans </w:t>
+      </w:r>
+      <w:r>
+        <w:t>d’autres</w:t>
+      </w:r>
+      <w:r>
+        <w:t xml:space="preserve"> aspect</w:t>
+      </w:r>
+      <w:r>
+        <w:t>s</w:t>
+      </w:r>
+      <w:r>
+        <w:t xml:space="preserve"> du projet</w:t>
+      </w:r>
+      <w:r>
+        <w:t>,</w:t>
+      </w:r>
+      <w:r>
+        <w:t xml:space="preserve"> comme la rédaction du rapport.</w:t>
+      </w:r>
+    </w:p>
+    <w:p/>
     <w:p>
       <w:r>
         <w:rPr>
           <w:noProof/>
         </w:rPr>
         <w:drawing>
-          <wp:inline distT="0" distB="0" distL="0" distR="0" wp14:anchorId="43E62A20" wp14:editId="40A095DD">
-            <wp:extent cx="5760720" cy="1002665"/>
-            <wp:effectExtent l="0" t="0" r="0" b="6985"/>
+          <wp:anchor distT="0" distB="0" distL="114300" distR="114300" simplePos="0" relativeHeight="251661312" behindDoc="0" locked="0" layoutInCell="1" allowOverlap="1" wp14:anchorId="43E62A20" wp14:editId="5C21CBAF">
+            <wp:simplePos x="0" y="0"/>
+            <wp:positionH relativeFrom="margin">
+              <wp:align>center</wp:align>
+            </wp:positionH>
+            <wp:positionV relativeFrom="paragraph">
+              <wp:posOffset>-1905</wp:posOffset>
+            </wp:positionV>
+            <wp:extent cx="9000000" cy="1566468"/>
+            <wp:effectExtent l="0" t="0" r="0" b="0"/>
+            <wp:wrapTopAndBottom/>
             <wp:docPr id="12" name="Image 12"/>
             <wp:cNvGraphicFramePr>
               <a:graphicFrameLocks xmlns:a="http://schemas.openxmlformats.org/drawingml/2006/main" noChangeAspect="1"/>
@@ -2040,7 +2136,13 @@
                     <pic:cNvPicPr/>
                   </pic:nvPicPr>
                   <pic:blipFill>
-                    <a:blip r:embed="rId9"/>
+                    <a:blip r:embed="rId12">
+                      <a:extLst>
+                        <a:ext uri="{28A0092B-C50C-407E-A947-70E740481C1C}">
+                          <a14:useLocalDpi xmlns:a14="http://schemas.microsoft.com/office/drawing/2010/main" val="0"/>
+                        </a:ext>
+                      </a:extLst>
+                    </a:blip>
                     <a:stretch>
                       <a:fillRect/>
                     </a:stretch>
@@ -2048,7 +2150,7 @@
                   <pic:spPr>
                     <a:xfrm>
                       <a:off x="0" y="0"/>
-                      <a:ext cx="5760720" cy="1002665"/>
+                      <a:ext cx="9000000" cy="1566468"/>
                     </a:xfrm>
                     <a:prstGeom prst="rect">
                       <a:avLst/>
@@ -2057,19 +2159,41 @@
                 </pic:pic>
               </a:graphicData>
             </a:graphic>
-          </wp:inline>
+            <wp14:sizeRelH relativeFrom="margin">
+              <wp14:pctWidth>0</wp14:pctWidth>
+            </wp14:sizeRelH>
+          </wp:anchor>
         </w:drawing>
       </w:r>
     </w:p>
     <w:p>
+      <w:pPr>
+        <w:tabs>
+          <w:tab w:val="left" w:pos="3465"/>
+        </w:tabs>
+      </w:pPr>
+      <w:r>
+        <w:tab/>
+      </w:r>
+    </w:p>
+    <w:p>
       <w:r>
         <w:rPr>
           <w:noProof/>
         </w:rPr>
+        <w:lastRenderedPageBreak/>
         <w:drawing>
-          <wp:inline distT="0" distB="0" distL="0" distR="0" wp14:anchorId="465065C2" wp14:editId="1A1FDE50">
-            <wp:extent cx="5760720" cy="1069975"/>
-            <wp:effectExtent l="0" t="0" r="0" b="0"/>
+          <wp:anchor distT="0" distB="0" distL="114300" distR="114300" simplePos="0" relativeHeight="251662336" behindDoc="0" locked="0" layoutInCell="1" allowOverlap="1" wp14:anchorId="465065C2" wp14:editId="069161DC">
+            <wp:simplePos x="0" y="0"/>
+            <wp:positionH relativeFrom="margin">
+              <wp:align>center</wp:align>
+            </wp:positionH>
+            <wp:positionV relativeFrom="paragraph">
+              <wp:posOffset>2540</wp:posOffset>
+            </wp:positionV>
+            <wp:extent cx="9000000" cy="1671627"/>
+            <wp:effectExtent l="0" t="0" r="0" b="5080"/>
+            <wp:wrapTopAndBottom/>
             <wp:docPr id="13" name="Image 13"/>
             <wp:cNvGraphicFramePr>
               <a:graphicFrameLocks xmlns:a="http://schemas.openxmlformats.org/drawingml/2006/main" noChangeAspect="1"/>
@@ -2082,7 +2206,13 @@
                     <pic:cNvPicPr/>
                   </pic:nvPicPr>
                   <pic:blipFill>
-                    <a:blip r:embed="rId10"/>
+                    <a:blip r:embed="rId13">
+                      <a:extLst>
+                        <a:ext uri="{28A0092B-C50C-407E-A947-70E740481C1C}">
+                          <a14:useLocalDpi xmlns:a14="http://schemas.microsoft.com/office/drawing/2010/main" val="0"/>
+                        </a:ext>
+                      </a:extLst>
+                    </a:blip>
                     <a:stretch>
                       <a:fillRect/>
                     </a:stretch>
@@ -2090,7 +2220,7 @@
                   <pic:spPr>
                     <a:xfrm>
                       <a:off x="0" y="0"/>
-                      <a:ext cx="5760720" cy="1069975"/>
+                      <a:ext cx="9000000" cy="1671627"/>
                     </a:xfrm>
                     <a:prstGeom prst="rect">
                       <a:avLst/>
@@ -2099,7 +2229,13 @@
                 </pic:pic>
               </a:graphicData>
             </a:graphic>
-          </wp:inline>
+            <wp14:sizeRelH relativeFrom="margin">
+              <wp14:pctWidth>0</wp14:pctWidth>
+            </wp14:sizeRelH>
+            <wp14:sizeRelV relativeFrom="margin">
+              <wp14:pctHeight>0</wp14:pctHeight>
+            </wp14:sizeRelV>
+          </wp:anchor>
         </w:drawing>
       </w:r>
     </w:p>
@@ -2109,9 +2245,17 @@
           <w:noProof/>
         </w:rPr>
         <w:drawing>
-          <wp:inline distT="0" distB="0" distL="0" distR="0" wp14:anchorId="03449C84" wp14:editId="3AE925D2">
-            <wp:extent cx="5760720" cy="1065530"/>
-            <wp:effectExtent l="0" t="0" r="0" b="1270"/>
+          <wp:anchor distT="0" distB="0" distL="114300" distR="114300" simplePos="0" relativeHeight="251663360" behindDoc="0" locked="0" layoutInCell="1" allowOverlap="1" wp14:anchorId="03449C84" wp14:editId="24E169AF">
+            <wp:simplePos x="0" y="0"/>
+            <wp:positionH relativeFrom="margin">
+              <wp:align>center</wp:align>
+            </wp:positionH>
+            <wp:positionV relativeFrom="paragraph">
+              <wp:posOffset>-1905</wp:posOffset>
+            </wp:positionV>
+            <wp:extent cx="9000000" cy="1664683"/>
+            <wp:effectExtent l="0" t="0" r="0" b="0"/>
+            <wp:wrapTopAndBottom/>
             <wp:docPr id="14" name="Image 14"/>
             <wp:cNvGraphicFramePr>
               <a:graphicFrameLocks xmlns:a="http://schemas.openxmlformats.org/drawingml/2006/main" noChangeAspect="1"/>
@@ -2124,7 +2268,13 @@
                     <pic:cNvPicPr/>
                   </pic:nvPicPr>
                   <pic:blipFill>
-                    <a:blip r:embed="rId11"/>
+                    <a:blip r:embed="rId14">
+                      <a:extLst>
+                        <a:ext uri="{28A0092B-C50C-407E-A947-70E740481C1C}">
+                          <a14:useLocalDpi xmlns:a14="http://schemas.microsoft.com/office/drawing/2010/main" val="0"/>
+                        </a:ext>
+                      </a:extLst>
+                    </a:blip>
                     <a:stretch>
                       <a:fillRect/>
                     </a:stretch>
@@ -2132,7 +2282,7 @@
                   <pic:spPr>
                     <a:xfrm>
                       <a:off x="0" y="0"/>
-                      <a:ext cx="5760720" cy="1065530"/>
+                      <a:ext cx="9000000" cy="1664683"/>
                     </a:xfrm>
                     <a:prstGeom prst="rect">
                       <a:avLst/>
@@ -2141,7 +2291,13 @@
                 </pic:pic>
               </a:graphicData>
             </a:graphic>
-          </wp:inline>
+            <wp14:sizeRelH relativeFrom="margin">
+              <wp14:pctWidth>0</wp14:pctWidth>
+            </wp14:sizeRelH>
+            <wp14:sizeRelV relativeFrom="margin">
+              <wp14:pctHeight>0</wp14:pctHeight>
+            </wp14:sizeRelV>
+          </wp:anchor>
         </w:drawing>
       </w:r>
     </w:p>
@@ -2151,9 +2307,17 @@
           <w:noProof/>
         </w:rPr>
         <w:drawing>
-          <wp:inline distT="0" distB="0" distL="0" distR="0" wp14:anchorId="2E4F6E08" wp14:editId="0655BC7D">
-            <wp:extent cx="5760720" cy="1010920"/>
-            <wp:effectExtent l="0" t="0" r="0" b="0"/>
+          <wp:anchor distT="0" distB="0" distL="114300" distR="114300" simplePos="0" relativeHeight="251664384" behindDoc="0" locked="0" layoutInCell="1" allowOverlap="1" wp14:anchorId="2E4F6E08" wp14:editId="468DECE5">
+            <wp:simplePos x="0" y="0"/>
+            <wp:positionH relativeFrom="margin">
+              <wp:align>center</wp:align>
+            </wp:positionH>
+            <wp:positionV relativeFrom="paragraph">
+              <wp:posOffset>635</wp:posOffset>
+            </wp:positionV>
+            <wp:extent cx="9000000" cy="1579365"/>
+            <wp:effectExtent l="0" t="0" r="0" b="1905"/>
+            <wp:wrapTopAndBottom/>
             <wp:docPr id="16" name="Image 16"/>
             <wp:cNvGraphicFramePr>
               <a:graphicFrameLocks xmlns:a="http://schemas.openxmlformats.org/drawingml/2006/main" noChangeAspect="1"/>
@@ -2166,7 +2330,13 @@
                     <pic:cNvPicPr/>
                   </pic:nvPicPr>
                   <pic:blipFill>
-                    <a:blip r:embed="rId12"/>
+                    <a:blip r:embed="rId15">
+                      <a:extLst>
+                        <a:ext uri="{28A0092B-C50C-407E-A947-70E740481C1C}">
+                          <a14:useLocalDpi xmlns:a14="http://schemas.microsoft.com/office/drawing/2010/main" val="0"/>
+                        </a:ext>
+                      </a:extLst>
+                    </a:blip>
                     <a:stretch>
                       <a:fillRect/>
                     </a:stretch>
@@ -2174,7 +2344,7 @@
                   <pic:spPr>
                     <a:xfrm>
                       <a:off x="0" y="0"/>
-                      <a:ext cx="5760720" cy="1010920"/>
+                      <a:ext cx="9000000" cy="1579365"/>
                     </a:xfrm>
                     <a:prstGeom prst="rect">
                       <a:avLst/>
@@ -2183,7 +2353,13 @@
                 </pic:pic>
               </a:graphicData>
             </a:graphic>
-          </wp:inline>
+            <wp14:sizeRelH relativeFrom="margin">
+              <wp14:pctWidth>0</wp14:pctWidth>
+            </wp14:sizeRelH>
+            <wp14:sizeRelV relativeFrom="margin">
+              <wp14:pctHeight>0</wp14:pctHeight>
+            </wp14:sizeRelV>
+          </wp:anchor>
         </w:drawing>
       </w:r>
     </w:p>
@@ -2192,10 +2368,19 @@
         <w:rPr>
           <w:noProof/>
         </w:rPr>
+        <w:lastRenderedPageBreak/>
         <w:drawing>
-          <wp:inline distT="0" distB="0" distL="0" distR="0" wp14:anchorId="40A977B9" wp14:editId="083C305D">
-            <wp:extent cx="5760720" cy="1193800"/>
-            <wp:effectExtent l="0" t="0" r="0" b="6350"/>
+          <wp:anchor distT="0" distB="0" distL="114300" distR="114300" simplePos="0" relativeHeight="251665408" behindDoc="0" locked="0" layoutInCell="1" allowOverlap="1" wp14:anchorId="40A977B9" wp14:editId="3F92F1AC">
+            <wp:simplePos x="0" y="0"/>
+            <wp:positionH relativeFrom="margin">
+              <wp:align>center</wp:align>
+            </wp:positionH>
+            <wp:positionV relativeFrom="paragraph">
+              <wp:posOffset>2540</wp:posOffset>
+            </wp:positionV>
+            <wp:extent cx="9000000" cy="1865079"/>
+            <wp:effectExtent l="0" t="0" r="0" b="1905"/>
+            <wp:wrapTopAndBottom/>
             <wp:docPr id="18" name="Image 18"/>
             <wp:cNvGraphicFramePr>
               <a:graphicFrameLocks xmlns:a="http://schemas.openxmlformats.org/drawingml/2006/main" noChangeAspect="1"/>
@@ -2208,7 +2393,13 @@
                     <pic:cNvPicPr/>
                   </pic:nvPicPr>
                   <pic:blipFill>
-                    <a:blip r:embed="rId13"/>
+                    <a:blip r:embed="rId16">
+                      <a:extLst>
+                        <a:ext uri="{28A0092B-C50C-407E-A947-70E740481C1C}">
+                          <a14:useLocalDpi xmlns:a14="http://schemas.microsoft.com/office/drawing/2010/main" val="0"/>
+                        </a:ext>
+                      </a:extLst>
+                    </a:blip>
                     <a:stretch>
                       <a:fillRect/>
                     </a:stretch>
@@ -2216,7 +2407,7 @@
                   <pic:spPr>
                     <a:xfrm>
                       <a:off x="0" y="0"/>
-                      <a:ext cx="5760720" cy="1193800"/>
+                      <a:ext cx="9000000" cy="1865079"/>
                     </a:xfrm>
                     <a:prstGeom prst="rect">
                       <a:avLst/>
@@ -2225,7 +2416,13 @@
                 </pic:pic>
               </a:graphicData>
             </a:graphic>
-          </wp:inline>
+            <wp14:sizeRelH relativeFrom="margin">
+              <wp14:pctWidth>0</wp14:pctWidth>
+            </wp14:sizeRelH>
+            <wp14:sizeRelV relativeFrom="margin">
+              <wp14:pctHeight>0</wp14:pctHeight>
+            </wp14:sizeRelV>
+          </wp:anchor>
         </w:drawing>
       </w:r>
     </w:p>
@@ -2234,11 +2431,18 @@
         <w:rPr>
           <w:noProof/>
         </w:rPr>
-        <w:lastRenderedPageBreak/>
         <w:drawing>
-          <wp:inline distT="0" distB="0" distL="0" distR="0" wp14:anchorId="790BB9E6" wp14:editId="0D9C9887">
-            <wp:extent cx="5760720" cy="1010285"/>
-            <wp:effectExtent l="0" t="0" r="0" b="0"/>
+          <wp:anchor distT="0" distB="0" distL="114300" distR="114300" simplePos="0" relativeHeight="251666432" behindDoc="0" locked="0" layoutInCell="1" allowOverlap="1" wp14:anchorId="790BB9E6" wp14:editId="5B6F2087">
+            <wp:simplePos x="0" y="0"/>
+            <wp:positionH relativeFrom="margin">
+              <wp:align>center</wp:align>
+            </wp:positionH>
+            <wp:positionV relativeFrom="paragraph">
+              <wp:posOffset>-1905</wp:posOffset>
+            </wp:positionV>
+            <wp:extent cx="9000000" cy="1578373"/>
+            <wp:effectExtent l="0" t="0" r="0" b="3175"/>
+            <wp:wrapTopAndBottom/>
             <wp:docPr id="19" name="Image 19"/>
             <wp:cNvGraphicFramePr>
               <a:graphicFrameLocks xmlns:a="http://schemas.openxmlformats.org/drawingml/2006/main" noChangeAspect="1"/>
@@ -2251,7 +2455,13 @@
                     <pic:cNvPicPr/>
                   </pic:nvPicPr>
                   <pic:blipFill>
-                    <a:blip r:embed="rId14"/>
+                    <a:blip r:embed="rId17">
+                      <a:extLst>
+                        <a:ext uri="{28A0092B-C50C-407E-A947-70E740481C1C}">
+                          <a14:useLocalDpi xmlns:a14="http://schemas.microsoft.com/office/drawing/2010/main" val="0"/>
+                        </a:ext>
+                      </a:extLst>
+                    </a:blip>
                     <a:stretch>
                       <a:fillRect/>
                     </a:stretch>
@@ -2259,7 +2469,7 @@
                   <pic:spPr>
                     <a:xfrm>
                       <a:off x="0" y="0"/>
-                      <a:ext cx="5760720" cy="1010285"/>
+                      <a:ext cx="9000000" cy="1578373"/>
                     </a:xfrm>
                     <a:prstGeom prst="rect">
                       <a:avLst/>
@@ -2268,7 +2478,13 @@
                 </pic:pic>
               </a:graphicData>
             </a:graphic>
-          </wp:inline>
+            <wp14:sizeRelH relativeFrom="margin">
+              <wp14:pctWidth>0</wp14:pctWidth>
+            </wp14:sizeRelH>
+            <wp14:sizeRelV relativeFrom="margin">
+              <wp14:pctHeight>0</wp14:pctHeight>
+            </wp14:sizeRelV>
+          </wp:anchor>
         </w:drawing>
       </w:r>
     </w:p>
@@ -2278,9 +2494,17 @@
           <w:noProof/>
         </w:rPr>
         <w:drawing>
-          <wp:inline distT="0" distB="0" distL="0" distR="0" wp14:anchorId="722020F5" wp14:editId="53B94326">
-            <wp:extent cx="5760720" cy="1006475"/>
-            <wp:effectExtent l="0" t="0" r="0" b="3175"/>
+          <wp:anchor distT="0" distB="0" distL="114300" distR="114300" simplePos="0" relativeHeight="251667456" behindDoc="0" locked="0" layoutInCell="1" allowOverlap="1" wp14:anchorId="722020F5" wp14:editId="525E1BB3">
+            <wp:simplePos x="0" y="0"/>
+            <wp:positionH relativeFrom="margin">
+              <wp:align>center</wp:align>
+            </wp:positionH>
+            <wp:positionV relativeFrom="paragraph">
+              <wp:posOffset>-1905</wp:posOffset>
+            </wp:positionV>
+            <wp:extent cx="9000000" cy="1572421"/>
+            <wp:effectExtent l="0" t="0" r="0" b="8890"/>
+            <wp:wrapTopAndBottom/>
             <wp:docPr id="20" name="Image 20"/>
             <wp:cNvGraphicFramePr>
               <a:graphicFrameLocks xmlns:a="http://schemas.openxmlformats.org/drawingml/2006/main" noChangeAspect="1"/>
@@ -2293,7 +2517,13 @@
                     <pic:cNvPicPr/>
                   </pic:nvPicPr>
                   <pic:blipFill>
-                    <a:blip r:embed="rId15"/>
+                    <a:blip r:embed="rId18">
+                      <a:extLst>
+                        <a:ext uri="{28A0092B-C50C-407E-A947-70E740481C1C}">
+                          <a14:useLocalDpi xmlns:a14="http://schemas.microsoft.com/office/drawing/2010/main" val="0"/>
+                        </a:ext>
+                      </a:extLst>
+                    </a:blip>
                     <a:stretch>
                       <a:fillRect/>
                     </a:stretch>
@@ -2301,7 +2531,7 @@
                   <pic:spPr>
                     <a:xfrm>
                       <a:off x="0" y="0"/>
-                      <a:ext cx="5760720" cy="1006475"/>
+                      <a:ext cx="9000000" cy="1572421"/>
                     </a:xfrm>
                     <a:prstGeom prst="rect">
                       <a:avLst/>
@@ -2310,7 +2540,13 @@
                 </pic:pic>
               </a:graphicData>
             </a:graphic>
-          </wp:inline>
+            <wp14:sizeRelH relativeFrom="margin">
+              <wp14:pctWidth>0</wp14:pctWidth>
+            </wp14:sizeRelH>
+            <wp14:sizeRelV relativeFrom="margin">
+              <wp14:pctHeight>0</wp14:pctHeight>
+            </wp14:sizeRelV>
+          </wp:anchor>
         </w:drawing>
       </w:r>
     </w:p>
@@ -2319,10 +2555,19 @@
         <w:rPr>
           <w:noProof/>
         </w:rPr>
+        <w:lastRenderedPageBreak/>
         <w:drawing>
-          <wp:inline distT="0" distB="0" distL="0" distR="0" wp14:anchorId="0E9D97B9" wp14:editId="578B18E2">
-            <wp:extent cx="5760720" cy="1068070"/>
-            <wp:effectExtent l="0" t="0" r="0" b="0"/>
+          <wp:anchor distT="0" distB="0" distL="114300" distR="114300" simplePos="0" relativeHeight="251668480" behindDoc="0" locked="0" layoutInCell="1" allowOverlap="1" wp14:anchorId="0E9D97B9" wp14:editId="5A7E858E">
+            <wp:simplePos x="0" y="0"/>
+            <wp:positionH relativeFrom="margin">
+              <wp:align>center</wp:align>
+            </wp:positionH>
+            <wp:positionV relativeFrom="paragraph">
+              <wp:posOffset>2540</wp:posOffset>
+            </wp:positionV>
+            <wp:extent cx="9000000" cy="1668651"/>
+            <wp:effectExtent l="0" t="0" r="0" b="8255"/>
+            <wp:wrapTopAndBottom/>
             <wp:docPr id="21" name="Image 21"/>
             <wp:cNvGraphicFramePr>
               <a:graphicFrameLocks xmlns:a="http://schemas.openxmlformats.org/drawingml/2006/main" noChangeAspect="1"/>
@@ -2335,7 +2580,13 @@
                     <pic:cNvPicPr/>
                   </pic:nvPicPr>
                   <pic:blipFill>
-                    <a:blip r:embed="rId16"/>
+                    <a:blip r:embed="rId19">
+                      <a:extLst>
+                        <a:ext uri="{28A0092B-C50C-407E-A947-70E740481C1C}">
+                          <a14:useLocalDpi xmlns:a14="http://schemas.microsoft.com/office/drawing/2010/main" val="0"/>
+                        </a:ext>
+                      </a:extLst>
+                    </a:blip>
                     <a:stretch>
                       <a:fillRect/>
                     </a:stretch>
@@ -2343,7 +2594,7 @@
                   <pic:spPr>
                     <a:xfrm>
                       <a:off x="0" y="0"/>
-                      <a:ext cx="5760720" cy="1068070"/>
+                      <a:ext cx="9000000" cy="1668651"/>
                     </a:xfrm>
                     <a:prstGeom prst="rect">
                       <a:avLst/>
@@ -2352,7 +2603,13 @@
                 </pic:pic>
               </a:graphicData>
             </a:graphic>
-          </wp:inline>
+            <wp14:sizeRelH relativeFrom="margin">
+              <wp14:pctWidth>0</wp14:pctWidth>
+            </wp14:sizeRelH>
+            <wp14:sizeRelV relativeFrom="margin">
+              <wp14:pctHeight>0</wp14:pctHeight>
+            </wp14:sizeRelV>
+          </wp:anchor>
         </w:drawing>
       </w:r>
     </w:p>
@@ -2362,9 +2619,17 @@
           <w:noProof/>
         </w:rPr>
         <w:drawing>
-          <wp:inline distT="0" distB="0" distL="0" distR="0" wp14:anchorId="53DF023C" wp14:editId="10DC9922">
-            <wp:extent cx="5760720" cy="1076325"/>
-            <wp:effectExtent l="0" t="0" r="0" b="9525"/>
+          <wp:anchor distT="0" distB="0" distL="114300" distR="114300" simplePos="0" relativeHeight="251669504" behindDoc="0" locked="0" layoutInCell="1" allowOverlap="1" wp14:anchorId="53DF023C" wp14:editId="162D67B7">
+            <wp:simplePos x="0" y="0"/>
+            <wp:positionH relativeFrom="margin">
+              <wp:align>center</wp:align>
+            </wp:positionH>
+            <wp:positionV relativeFrom="paragraph">
+              <wp:posOffset>-1905</wp:posOffset>
+            </wp:positionV>
+            <wp:extent cx="9000000" cy="1681548"/>
+            <wp:effectExtent l="0" t="0" r="0" b="0"/>
+            <wp:wrapTopAndBottom/>
             <wp:docPr id="22" name="Image 22"/>
             <wp:cNvGraphicFramePr>
               <a:graphicFrameLocks xmlns:a="http://schemas.openxmlformats.org/drawingml/2006/main" noChangeAspect="1"/>
@@ -2377,7 +2642,13 @@
                     <pic:cNvPicPr/>
                   </pic:nvPicPr>
                   <pic:blipFill>
-                    <a:blip r:embed="rId17"/>
+                    <a:blip r:embed="rId20">
+                      <a:extLst>
+                        <a:ext uri="{28A0092B-C50C-407E-A947-70E740481C1C}">
+                          <a14:useLocalDpi xmlns:a14="http://schemas.microsoft.com/office/drawing/2010/main" val="0"/>
+                        </a:ext>
+                      </a:extLst>
+                    </a:blip>
                     <a:stretch>
                       <a:fillRect/>
                     </a:stretch>
@@ -2385,7 +2656,7 @@
                   <pic:spPr>
                     <a:xfrm>
                       <a:off x="0" y="0"/>
-                      <a:ext cx="5760720" cy="1076325"/>
+                      <a:ext cx="9000000" cy="1681548"/>
                     </a:xfrm>
                     <a:prstGeom prst="rect">
                       <a:avLst/>
@@ -2394,7 +2665,13 @@
                 </pic:pic>
               </a:graphicData>
             </a:graphic>
-          </wp:inline>
+            <wp14:sizeRelH relativeFrom="margin">
+              <wp14:pctWidth>0</wp14:pctWidth>
+            </wp14:sizeRelH>
+            <wp14:sizeRelV relativeFrom="margin">
+              <wp14:pctHeight>0</wp14:pctHeight>
+            </wp14:sizeRelV>
+          </wp:anchor>
         </w:drawing>
       </w:r>
     </w:p>
@@ -2404,9 +2681,17 @@
           <w:noProof/>
         </w:rPr>
         <w:drawing>
-          <wp:inline distT="0" distB="0" distL="0" distR="0" wp14:anchorId="2B758326" wp14:editId="32B75746">
-            <wp:extent cx="5760720" cy="1076325"/>
-            <wp:effectExtent l="0" t="0" r="0" b="9525"/>
+          <wp:anchor distT="0" distB="0" distL="114300" distR="114300" simplePos="0" relativeHeight="251670528" behindDoc="0" locked="0" layoutInCell="1" allowOverlap="1" wp14:anchorId="2B758326" wp14:editId="422E382D">
+            <wp:simplePos x="0" y="0"/>
+            <wp:positionH relativeFrom="margin">
+              <wp:align>center</wp:align>
+            </wp:positionH>
+            <wp:positionV relativeFrom="paragraph">
+              <wp:posOffset>2540</wp:posOffset>
+            </wp:positionV>
+            <wp:extent cx="9000000" cy="1681548"/>
+            <wp:effectExtent l="0" t="0" r="0" b="0"/>
+            <wp:wrapTopAndBottom/>
             <wp:docPr id="23" name="Image 23"/>
             <wp:cNvGraphicFramePr>
               <a:graphicFrameLocks xmlns:a="http://schemas.openxmlformats.org/drawingml/2006/main" noChangeAspect="1"/>
@@ -2419,7 +2704,13 @@
                     <pic:cNvPicPr/>
                   </pic:nvPicPr>
                   <pic:blipFill>
-                    <a:blip r:embed="rId18"/>
+                    <a:blip r:embed="rId21">
+                      <a:extLst>
+                        <a:ext uri="{28A0092B-C50C-407E-A947-70E740481C1C}">
+                          <a14:useLocalDpi xmlns:a14="http://schemas.microsoft.com/office/drawing/2010/main" val="0"/>
+                        </a:ext>
+                      </a:extLst>
+                    </a:blip>
                     <a:stretch>
                       <a:fillRect/>
                     </a:stretch>
@@ -2427,7 +2718,7 @@
                   <pic:spPr>
                     <a:xfrm>
                       <a:off x="0" y="0"/>
-                      <a:ext cx="5760720" cy="1076325"/>
+                      <a:ext cx="9000000" cy="1681548"/>
                     </a:xfrm>
                     <a:prstGeom prst="rect">
                       <a:avLst/>
@@ -2436,7 +2727,13 @@
                 </pic:pic>
               </a:graphicData>
             </a:graphic>
-          </wp:inline>
+            <wp14:sizeRelH relativeFrom="margin">
+              <wp14:pctWidth>0</wp14:pctWidth>
+            </wp14:sizeRelH>
+            <wp14:sizeRelV relativeFrom="margin">
+              <wp14:pctHeight>0</wp14:pctHeight>
+            </wp14:sizeRelV>
+          </wp:anchor>
         </w:drawing>
       </w:r>
     </w:p>
@@ -2445,10 +2742,19 @@
         <w:rPr>
           <w:noProof/>
         </w:rPr>
+        <w:lastRenderedPageBreak/>
         <w:drawing>
-          <wp:inline distT="0" distB="0" distL="0" distR="0" wp14:anchorId="1C026E93" wp14:editId="18D6CE02">
-            <wp:extent cx="5760720" cy="1013460"/>
+          <wp:anchor distT="0" distB="0" distL="114300" distR="114300" simplePos="0" relativeHeight="251671552" behindDoc="0" locked="0" layoutInCell="1" allowOverlap="1" wp14:anchorId="1C026E93" wp14:editId="41229151">
+            <wp:simplePos x="0" y="0"/>
+            <wp:positionH relativeFrom="margin">
+              <wp:align>center</wp:align>
+            </wp:positionH>
+            <wp:positionV relativeFrom="paragraph">
+              <wp:posOffset>2540</wp:posOffset>
+            </wp:positionV>
+            <wp:extent cx="9000000" cy="1583333"/>
             <wp:effectExtent l="0" t="0" r="0" b="0"/>
+            <wp:wrapTopAndBottom/>
             <wp:docPr id="24" name="Image 24"/>
             <wp:cNvGraphicFramePr>
               <a:graphicFrameLocks xmlns:a="http://schemas.openxmlformats.org/drawingml/2006/main" noChangeAspect="1"/>
@@ -2461,7 +2767,13 @@
                     <pic:cNvPicPr/>
                   </pic:nvPicPr>
                   <pic:blipFill>
-                    <a:blip r:embed="rId19"/>
+                    <a:blip r:embed="rId22">
+                      <a:extLst>
+                        <a:ext uri="{28A0092B-C50C-407E-A947-70E740481C1C}">
+                          <a14:useLocalDpi xmlns:a14="http://schemas.microsoft.com/office/drawing/2010/main" val="0"/>
+                        </a:ext>
+                      </a:extLst>
+                    </a:blip>
                     <a:stretch>
                       <a:fillRect/>
                     </a:stretch>
@@ -2469,7 +2781,7 @@
                   <pic:spPr>
                     <a:xfrm>
                       <a:off x="0" y="0"/>
-                      <a:ext cx="5760720" cy="1013460"/>
+                      <a:ext cx="9000000" cy="1583333"/>
                     </a:xfrm>
                     <a:prstGeom prst="rect">
                       <a:avLst/>
@@ -2478,7 +2790,13 @@
                 </pic:pic>
               </a:graphicData>
             </a:graphic>
-          </wp:inline>
+            <wp14:sizeRelH relativeFrom="margin">
+              <wp14:pctWidth>0</wp14:pctWidth>
+            </wp14:sizeRelH>
+            <wp14:sizeRelV relativeFrom="margin">
+              <wp14:pctHeight>0</wp14:pctHeight>
+            </wp14:sizeRelV>
+          </wp:anchor>
         </w:drawing>
       </w:r>
     </w:p>
@@ -2488,9 +2806,17 @@
           <w:noProof/>
         </w:rPr>
         <w:drawing>
-          <wp:inline distT="0" distB="0" distL="0" distR="0" wp14:anchorId="75616718" wp14:editId="615E9428">
-            <wp:extent cx="5760720" cy="1127760"/>
+          <wp:anchor distT="0" distB="0" distL="114300" distR="114300" simplePos="0" relativeHeight="251672576" behindDoc="0" locked="0" layoutInCell="1" allowOverlap="1" wp14:anchorId="75616718" wp14:editId="3B2370CB">
+            <wp:simplePos x="0" y="0"/>
+            <wp:positionH relativeFrom="margin">
+              <wp:align>center</wp:align>
+            </wp:positionH>
+            <wp:positionV relativeFrom="paragraph">
+              <wp:posOffset>-3810</wp:posOffset>
+            </wp:positionV>
+            <wp:extent cx="9000000" cy="1761905"/>
             <wp:effectExtent l="0" t="0" r="0" b="0"/>
+            <wp:wrapTopAndBottom/>
             <wp:docPr id="26" name="Image 26"/>
             <wp:cNvGraphicFramePr>
               <a:graphicFrameLocks xmlns:a="http://schemas.openxmlformats.org/drawingml/2006/main" noChangeAspect="1"/>
@@ -2503,7 +2829,13 @@
                     <pic:cNvPicPr/>
                   </pic:nvPicPr>
                   <pic:blipFill>
-                    <a:blip r:embed="rId20"/>
+                    <a:blip r:embed="rId23">
+                      <a:extLst>
+                        <a:ext uri="{28A0092B-C50C-407E-A947-70E740481C1C}">
+                          <a14:useLocalDpi xmlns:a14="http://schemas.microsoft.com/office/drawing/2010/main" val="0"/>
+                        </a:ext>
+                      </a:extLst>
+                    </a:blip>
                     <a:stretch>
                       <a:fillRect/>
                     </a:stretch>
@@ -2511,7 +2843,7 @@
                   <pic:spPr>
                     <a:xfrm>
                       <a:off x="0" y="0"/>
-                      <a:ext cx="5760720" cy="1127760"/>
+                      <a:ext cx="9000000" cy="1761905"/>
                     </a:xfrm>
                     <a:prstGeom prst="rect">
                       <a:avLst/>
@@ -2520,7 +2852,13 @@
                 </pic:pic>
               </a:graphicData>
             </a:graphic>
-          </wp:inline>
+            <wp14:sizeRelH relativeFrom="margin">
+              <wp14:pctWidth>0</wp14:pctWidth>
+            </wp14:sizeRelH>
+            <wp14:sizeRelV relativeFrom="margin">
+              <wp14:pctHeight>0</wp14:pctHeight>
+            </wp14:sizeRelV>
+          </wp:anchor>
         </w:drawing>
       </w:r>
     </w:p>
@@ -2531,9 +2869,17 @@
         </w:rPr>
         <w:lastRenderedPageBreak/>
         <w:drawing>
-          <wp:inline distT="0" distB="0" distL="0" distR="0" wp14:anchorId="0129EB83" wp14:editId="39E42C7F">
-            <wp:extent cx="5760720" cy="1136015"/>
-            <wp:effectExtent l="0" t="0" r="0" b="6985"/>
+          <wp:anchor distT="0" distB="0" distL="114300" distR="114300" simplePos="0" relativeHeight="251673600" behindDoc="0" locked="0" layoutInCell="1" allowOverlap="1" wp14:anchorId="0129EB83" wp14:editId="5F338148">
+            <wp:simplePos x="0" y="0"/>
+            <wp:positionH relativeFrom="margin">
+              <wp:align>center</wp:align>
+            </wp:positionH>
+            <wp:positionV relativeFrom="paragraph">
+              <wp:posOffset>0</wp:posOffset>
+            </wp:positionV>
+            <wp:extent cx="9000000" cy="1774802"/>
+            <wp:effectExtent l="0" t="0" r="0" b="0"/>
+            <wp:wrapTopAndBottom/>
             <wp:docPr id="27" name="Image 27"/>
             <wp:cNvGraphicFramePr>
               <a:graphicFrameLocks xmlns:a="http://schemas.openxmlformats.org/drawingml/2006/main" noChangeAspect="1"/>
@@ -2546,7 +2892,13 @@
                     <pic:cNvPicPr/>
                   </pic:nvPicPr>
                   <pic:blipFill>
-                    <a:blip r:embed="rId21"/>
+                    <a:blip r:embed="rId24">
+                      <a:extLst>
+                        <a:ext uri="{28A0092B-C50C-407E-A947-70E740481C1C}">
+                          <a14:useLocalDpi xmlns:a14="http://schemas.microsoft.com/office/drawing/2010/main" val="0"/>
+                        </a:ext>
+                      </a:extLst>
+                    </a:blip>
                     <a:stretch>
                       <a:fillRect/>
                     </a:stretch>
@@ -2554,7 +2906,7 @@
                   <pic:spPr>
                     <a:xfrm>
                       <a:off x="0" y="0"/>
-                      <a:ext cx="5760720" cy="1136015"/>
+                      <a:ext cx="9000000" cy="1774802"/>
                     </a:xfrm>
                     <a:prstGeom prst="rect">
                       <a:avLst/>
@@ -2563,7 +2915,13 @@
                 </pic:pic>
               </a:graphicData>
             </a:graphic>
-          </wp:inline>
+            <wp14:sizeRelH relativeFrom="margin">
+              <wp14:pctWidth>0</wp14:pctWidth>
+            </wp14:sizeRelH>
+            <wp14:sizeRelV relativeFrom="margin">
+              <wp14:pctHeight>0</wp14:pctHeight>
+            </wp14:sizeRelV>
+          </wp:anchor>
         </w:drawing>
       </w:r>
     </w:p>
@@ -2573,9 +2931,17 @@
           <w:noProof/>
         </w:rPr>
         <w:drawing>
-          <wp:inline distT="0" distB="0" distL="0" distR="0" wp14:anchorId="4DBD077B" wp14:editId="4DF8DE36">
-            <wp:extent cx="5760720" cy="1073150"/>
+          <wp:anchor distT="0" distB="0" distL="114300" distR="114300" simplePos="0" relativeHeight="251674624" behindDoc="0" locked="0" layoutInCell="1" allowOverlap="1" wp14:anchorId="4DBD077B" wp14:editId="3D4D9E57">
+            <wp:simplePos x="0" y="0"/>
+            <wp:positionH relativeFrom="margin">
+              <wp:align>center</wp:align>
+            </wp:positionH>
+            <wp:positionV relativeFrom="paragraph">
+              <wp:posOffset>-1905</wp:posOffset>
+            </wp:positionV>
+            <wp:extent cx="9000000" cy="1676587"/>
             <wp:effectExtent l="0" t="0" r="0" b="0"/>
+            <wp:wrapTopAndBottom/>
             <wp:docPr id="28" name="Image 28"/>
             <wp:cNvGraphicFramePr>
               <a:graphicFrameLocks xmlns:a="http://schemas.openxmlformats.org/drawingml/2006/main" noChangeAspect="1"/>
@@ -2588,7 +2954,13 @@
                     <pic:cNvPicPr/>
                   </pic:nvPicPr>
                   <pic:blipFill>
-                    <a:blip r:embed="rId22"/>
+                    <a:blip r:embed="rId25">
+                      <a:extLst>
+                        <a:ext uri="{28A0092B-C50C-407E-A947-70E740481C1C}">
+                          <a14:useLocalDpi xmlns:a14="http://schemas.microsoft.com/office/drawing/2010/main" val="0"/>
+                        </a:ext>
+                      </a:extLst>
+                    </a:blip>
                     <a:stretch>
                       <a:fillRect/>
                     </a:stretch>
@@ -2596,7 +2968,7 @@
                   <pic:spPr>
                     <a:xfrm>
                       <a:off x="0" y="0"/>
-                      <a:ext cx="5760720" cy="1073150"/>
+                      <a:ext cx="9000000" cy="1676587"/>
                     </a:xfrm>
                     <a:prstGeom prst="rect">
                       <a:avLst/>
@@ -2605,7 +2977,13 @@
                 </pic:pic>
               </a:graphicData>
             </a:graphic>
-          </wp:inline>
+            <wp14:sizeRelH relativeFrom="margin">
+              <wp14:pctWidth>0</wp14:pctWidth>
+            </wp14:sizeRelH>
+            <wp14:sizeRelV relativeFrom="margin">
+              <wp14:pctHeight>0</wp14:pctHeight>
+            </wp14:sizeRelV>
+          </wp:anchor>
         </w:drawing>
       </w:r>
     </w:p>
@@ -2615,9 +2993,17 @@
           <w:noProof/>
         </w:rPr>
         <w:drawing>
-          <wp:inline distT="0" distB="0" distL="0" distR="0" wp14:anchorId="2854ACCC" wp14:editId="5BB547D3">
-            <wp:extent cx="5760720" cy="1009015"/>
-            <wp:effectExtent l="0" t="0" r="0" b="635"/>
+          <wp:anchor distT="0" distB="0" distL="114300" distR="114300" simplePos="0" relativeHeight="251675648" behindDoc="0" locked="0" layoutInCell="1" allowOverlap="1" wp14:anchorId="2854ACCC" wp14:editId="2CAA17E8">
+            <wp:simplePos x="0" y="0"/>
+            <wp:positionH relativeFrom="margin">
+              <wp:align>center</wp:align>
+            </wp:positionH>
+            <wp:positionV relativeFrom="paragraph">
+              <wp:posOffset>-1905</wp:posOffset>
+            </wp:positionV>
+            <wp:extent cx="9000000" cy="1576389"/>
+            <wp:effectExtent l="0" t="0" r="0" b="5080"/>
+            <wp:wrapTopAndBottom/>
             <wp:docPr id="29" name="Image 29"/>
             <wp:cNvGraphicFramePr>
               <a:graphicFrameLocks xmlns:a="http://schemas.openxmlformats.org/drawingml/2006/main" noChangeAspect="1"/>
@@ -2630,7 +3016,13 @@
                     <pic:cNvPicPr/>
                   </pic:nvPicPr>
                   <pic:blipFill>
-                    <a:blip r:embed="rId23"/>
+                    <a:blip r:embed="rId26">
+                      <a:extLst>
+                        <a:ext uri="{28A0092B-C50C-407E-A947-70E740481C1C}">
+                          <a14:useLocalDpi xmlns:a14="http://schemas.microsoft.com/office/drawing/2010/main" val="0"/>
+                        </a:ext>
+                      </a:extLst>
+                    </a:blip>
                     <a:stretch>
                       <a:fillRect/>
                     </a:stretch>
@@ -2638,7 +3030,7 @@
                   <pic:spPr>
                     <a:xfrm>
                       <a:off x="0" y="0"/>
-                      <a:ext cx="5760720" cy="1009015"/>
+                      <a:ext cx="9000000" cy="1576389"/>
                     </a:xfrm>
                     <a:prstGeom prst="rect">
                       <a:avLst/>
@@ -2647,7 +3039,13 @@
                 </pic:pic>
               </a:graphicData>
             </a:graphic>
-          </wp:inline>
+            <wp14:sizeRelH relativeFrom="margin">
+              <wp14:pctWidth>0</wp14:pctWidth>
+            </wp14:sizeRelH>
+            <wp14:sizeRelV relativeFrom="margin">
+              <wp14:pctHeight>0</wp14:pctHeight>
+            </wp14:sizeRelV>
+          </wp:anchor>
         </w:drawing>
       </w:r>
     </w:p>
@@ -2656,10 +3054,19 @@
         <w:rPr>
           <w:noProof/>
         </w:rPr>
+        <w:lastRenderedPageBreak/>
         <w:drawing>
-          <wp:inline distT="0" distB="0" distL="0" distR="0" wp14:anchorId="4807CD0A" wp14:editId="3EBF5A95">
-            <wp:extent cx="5760720" cy="1072515"/>
-            <wp:effectExtent l="0" t="0" r="0" b="0"/>
+          <wp:anchor distT="0" distB="0" distL="114300" distR="114300" simplePos="0" relativeHeight="251676672" behindDoc="0" locked="0" layoutInCell="1" allowOverlap="1" wp14:anchorId="4807CD0A" wp14:editId="3AA1869E">
+            <wp:simplePos x="0" y="0"/>
+            <wp:positionH relativeFrom="margin">
+              <wp:align>center</wp:align>
+            </wp:positionH>
+            <wp:positionV relativeFrom="paragraph">
+              <wp:posOffset>2540</wp:posOffset>
+            </wp:positionV>
+            <wp:extent cx="9000000" cy="1675595"/>
+            <wp:effectExtent l="0" t="0" r="0" b="1270"/>
+            <wp:wrapTopAndBottom/>
             <wp:docPr id="30" name="Image 30"/>
             <wp:cNvGraphicFramePr>
               <a:graphicFrameLocks xmlns:a="http://schemas.openxmlformats.org/drawingml/2006/main" noChangeAspect="1"/>
@@ -2672,7 +3079,13 @@
                     <pic:cNvPicPr/>
                   </pic:nvPicPr>
                   <pic:blipFill>
-                    <a:blip r:embed="rId24"/>
+                    <a:blip r:embed="rId27">
+                      <a:extLst>
+                        <a:ext uri="{28A0092B-C50C-407E-A947-70E740481C1C}">
+                          <a14:useLocalDpi xmlns:a14="http://schemas.microsoft.com/office/drawing/2010/main" val="0"/>
+                        </a:ext>
+                      </a:extLst>
+                    </a:blip>
                     <a:stretch>
                       <a:fillRect/>
                     </a:stretch>
@@ -2680,7 +3093,7 @@
                   <pic:spPr>
                     <a:xfrm>
                       <a:off x="0" y="0"/>
-                      <a:ext cx="5760720" cy="1072515"/>
+                      <a:ext cx="9000000" cy="1675595"/>
                     </a:xfrm>
                     <a:prstGeom prst="rect">
                       <a:avLst/>
@@ -2689,7 +3102,13 @@
                 </pic:pic>
               </a:graphicData>
             </a:graphic>
-          </wp:inline>
+            <wp14:sizeRelH relativeFrom="margin">
+              <wp14:pctWidth>0</wp14:pctWidth>
+            </wp14:sizeRelH>
+            <wp14:sizeRelV relativeFrom="margin">
+              <wp14:pctHeight>0</wp14:pctHeight>
+            </wp14:sizeRelV>
+          </wp:anchor>
         </w:drawing>
       </w:r>
     </w:p>
@@ -2699,9 +3118,17 @@
           <w:noProof/>
         </w:rPr>
         <w:drawing>
-          <wp:inline distT="0" distB="0" distL="0" distR="0" wp14:anchorId="40F4F578" wp14:editId="38E95A17">
-            <wp:extent cx="5760720" cy="1007110"/>
-            <wp:effectExtent l="0" t="0" r="0" b="2540"/>
+          <wp:anchor distT="0" distB="0" distL="114300" distR="114300" simplePos="0" relativeHeight="251677696" behindDoc="0" locked="0" layoutInCell="1" allowOverlap="1" wp14:anchorId="40F4F578" wp14:editId="0EF821EA">
+            <wp:simplePos x="0" y="0"/>
+            <wp:positionH relativeFrom="margin">
+              <wp:align>center</wp:align>
+            </wp:positionH>
+            <wp:positionV relativeFrom="paragraph">
+              <wp:posOffset>-1905</wp:posOffset>
+            </wp:positionV>
+            <wp:extent cx="9000000" cy="1573413"/>
+            <wp:effectExtent l="0" t="0" r="0" b="8255"/>
+            <wp:wrapTopAndBottom/>
             <wp:docPr id="31" name="Image 31"/>
             <wp:cNvGraphicFramePr>
               <a:graphicFrameLocks xmlns:a="http://schemas.openxmlformats.org/drawingml/2006/main" noChangeAspect="1"/>
@@ -2714,7 +3141,13 @@
                     <pic:cNvPicPr/>
                   </pic:nvPicPr>
                   <pic:blipFill>
-                    <a:blip r:embed="rId25"/>
+                    <a:blip r:embed="rId28">
+                      <a:extLst>
+                        <a:ext uri="{28A0092B-C50C-407E-A947-70E740481C1C}">
+                          <a14:useLocalDpi xmlns:a14="http://schemas.microsoft.com/office/drawing/2010/main" val="0"/>
+                        </a:ext>
+                      </a:extLst>
+                    </a:blip>
                     <a:stretch>
                       <a:fillRect/>
                     </a:stretch>
@@ -2722,7 +3155,7 @@
                   <pic:spPr>
                     <a:xfrm>
                       <a:off x="0" y="0"/>
-                      <a:ext cx="5760720" cy="1007110"/>
+                      <a:ext cx="9000000" cy="1573413"/>
                     </a:xfrm>
                     <a:prstGeom prst="rect">
                       <a:avLst/>
@@ -2731,7 +3164,13 @@
                 </pic:pic>
               </a:graphicData>
             </a:graphic>
-          </wp:inline>
+            <wp14:sizeRelH relativeFrom="margin">
+              <wp14:pctWidth>0</wp14:pctWidth>
+            </wp14:sizeRelH>
+            <wp14:sizeRelV relativeFrom="margin">
+              <wp14:pctHeight>0</wp14:pctHeight>
+            </wp14:sizeRelV>
+          </wp:anchor>
         </w:drawing>
       </w:r>
     </w:p>
@@ -2741,9 +3180,17 @@
           <w:noProof/>
         </w:rPr>
         <w:drawing>
-          <wp:inline distT="0" distB="0" distL="0" distR="0" wp14:anchorId="5EF5C503" wp14:editId="4B342763">
-            <wp:extent cx="5760720" cy="1010285"/>
-            <wp:effectExtent l="0" t="0" r="0" b="0"/>
+          <wp:anchor distT="0" distB="0" distL="114300" distR="114300" simplePos="0" relativeHeight="251678720" behindDoc="0" locked="0" layoutInCell="1" allowOverlap="1" wp14:anchorId="5EF5C503" wp14:editId="730192A5">
+            <wp:simplePos x="0" y="0"/>
+            <wp:positionH relativeFrom="margin">
+              <wp:align>center</wp:align>
+            </wp:positionH>
+            <wp:positionV relativeFrom="paragraph">
+              <wp:posOffset>-1905</wp:posOffset>
+            </wp:positionV>
+            <wp:extent cx="9000000" cy="1578373"/>
+            <wp:effectExtent l="0" t="0" r="0" b="3175"/>
+            <wp:wrapTopAndBottom/>
             <wp:docPr id="32" name="Image 32"/>
             <wp:cNvGraphicFramePr>
               <a:graphicFrameLocks xmlns:a="http://schemas.openxmlformats.org/drawingml/2006/main" noChangeAspect="1"/>
@@ -2756,7 +3203,13 @@
                     <pic:cNvPicPr/>
                   </pic:nvPicPr>
                   <pic:blipFill>
-                    <a:blip r:embed="rId26"/>
+                    <a:blip r:embed="rId29">
+                      <a:extLst>
+                        <a:ext uri="{28A0092B-C50C-407E-A947-70E740481C1C}">
+                          <a14:useLocalDpi xmlns:a14="http://schemas.microsoft.com/office/drawing/2010/main" val="0"/>
+                        </a:ext>
+                      </a:extLst>
+                    </a:blip>
                     <a:stretch>
                       <a:fillRect/>
                     </a:stretch>
@@ -2764,7 +3217,7 @@
                   <pic:spPr>
                     <a:xfrm>
                       <a:off x="0" y="0"/>
-                      <a:ext cx="5760720" cy="1010285"/>
+                      <a:ext cx="9000000" cy="1578373"/>
                     </a:xfrm>
                     <a:prstGeom prst="rect">
                       <a:avLst/>
@@ -2773,7 +3226,13 @@
                 </pic:pic>
               </a:graphicData>
             </a:graphic>
-          </wp:inline>
+            <wp14:sizeRelH relativeFrom="margin">
+              <wp14:pctWidth>0</wp14:pctWidth>
+            </wp14:sizeRelH>
+            <wp14:sizeRelV relativeFrom="margin">
+              <wp14:pctHeight>0</wp14:pctHeight>
+            </wp14:sizeRelV>
+          </wp:anchor>
         </w:drawing>
       </w:r>
     </w:p>
@@ -2782,10 +3241,19 @@
         <w:rPr>
           <w:noProof/>
         </w:rPr>
+        <w:lastRenderedPageBreak/>
         <w:drawing>
-          <wp:inline distT="0" distB="0" distL="0" distR="0" wp14:anchorId="25D07AB8" wp14:editId="719758BD">
-            <wp:extent cx="5760720" cy="1010285"/>
-            <wp:effectExtent l="0" t="0" r="0" b="0"/>
+          <wp:anchor distT="0" distB="0" distL="114300" distR="114300" simplePos="0" relativeHeight="251679744" behindDoc="0" locked="0" layoutInCell="1" allowOverlap="1" wp14:anchorId="25D07AB8" wp14:editId="0139512C">
+            <wp:simplePos x="0" y="0"/>
+            <wp:positionH relativeFrom="margin">
+              <wp:align>center</wp:align>
+            </wp:positionH>
+            <wp:positionV relativeFrom="paragraph">
+              <wp:posOffset>2540</wp:posOffset>
+            </wp:positionV>
+            <wp:extent cx="9000000" cy="1578373"/>
+            <wp:effectExtent l="0" t="0" r="0" b="3175"/>
+            <wp:wrapTopAndBottom/>
             <wp:docPr id="33" name="Image 33"/>
             <wp:cNvGraphicFramePr>
               <a:graphicFrameLocks xmlns:a="http://schemas.openxmlformats.org/drawingml/2006/main" noChangeAspect="1"/>
@@ -2798,7 +3266,13 @@
                     <pic:cNvPicPr/>
                   </pic:nvPicPr>
                   <pic:blipFill>
-                    <a:blip r:embed="rId27"/>
+                    <a:blip r:embed="rId30">
+                      <a:extLst>
+                        <a:ext uri="{28A0092B-C50C-407E-A947-70E740481C1C}">
+                          <a14:useLocalDpi xmlns:a14="http://schemas.microsoft.com/office/drawing/2010/main" val="0"/>
+                        </a:ext>
+                      </a:extLst>
+                    </a:blip>
                     <a:stretch>
                       <a:fillRect/>
                     </a:stretch>
@@ -2806,7 +3280,7 @@
                   <pic:spPr>
                     <a:xfrm>
                       <a:off x="0" y="0"/>
-                      <a:ext cx="5760720" cy="1010285"/>
+                      <a:ext cx="9000000" cy="1578373"/>
                     </a:xfrm>
                     <a:prstGeom prst="rect">
                       <a:avLst/>
@@ -2815,7 +3289,13 @@
                 </pic:pic>
               </a:graphicData>
             </a:graphic>
-          </wp:inline>
+            <wp14:sizeRelH relativeFrom="margin">
+              <wp14:pctWidth>0</wp14:pctWidth>
+            </wp14:sizeRelH>
+            <wp14:sizeRelV relativeFrom="margin">
+              <wp14:pctHeight>0</wp14:pctHeight>
+            </wp14:sizeRelV>
+          </wp:anchor>
         </w:drawing>
       </w:r>
     </w:p>
@@ -2824,11 +3304,18 @@
         <w:rPr>
           <w:noProof/>
         </w:rPr>
-        <w:lastRenderedPageBreak/>
         <w:drawing>
-          <wp:inline distT="0" distB="0" distL="0" distR="0" wp14:anchorId="53619B22" wp14:editId="185672DE">
-            <wp:extent cx="5760720" cy="1006475"/>
-            <wp:effectExtent l="0" t="0" r="0" b="3175"/>
+          <wp:anchor distT="0" distB="0" distL="114300" distR="114300" simplePos="0" relativeHeight="251680768" behindDoc="0" locked="0" layoutInCell="1" allowOverlap="1" wp14:anchorId="53619B22" wp14:editId="507CE5B4">
+            <wp:simplePos x="0" y="0"/>
+            <wp:positionH relativeFrom="margin">
+              <wp:align>center</wp:align>
+            </wp:positionH>
+            <wp:positionV relativeFrom="paragraph">
+              <wp:posOffset>-1905</wp:posOffset>
+            </wp:positionV>
+            <wp:extent cx="9000000" cy="1572421"/>
+            <wp:effectExtent l="0" t="0" r="0" b="8890"/>
+            <wp:wrapTopAndBottom/>
             <wp:docPr id="34" name="Image 34"/>
             <wp:cNvGraphicFramePr>
               <a:graphicFrameLocks xmlns:a="http://schemas.openxmlformats.org/drawingml/2006/main" noChangeAspect="1"/>
@@ -2841,7 +3328,13 @@
                     <pic:cNvPicPr/>
                   </pic:nvPicPr>
                   <pic:blipFill>
-                    <a:blip r:embed="rId28"/>
+                    <a:blip r:embed="rId31">
+                      <a:extLst>
+                        <a:ext uri="{28A0092B-C50C-407E-A947-70E740481C1C}">
+                          <a14:useLocalDpi xmlns:a14="http://schemas.microsoft.com/office/drawing/2010/main" val="0"/>
+                        </a:ext>
+                      </a:extLst>
+                    </a:blip>
                     <a:stretch>
                       <a:fillRect/>
                     </a:stretch>
@@ -2849,7 +3342,7 @@
                   <pic:spPr>
                     <a:xfrm>
                       <a:off x="0" y="0"/>
-                      <a:ext cx="5760720" cy="1006475"/>
+                      <a:ext cx="9000000" cy="1572421"/>
                     </a:xfrm>
                     <a:prstGeom prst="rect">
                       <a:avLst/>
@@ -2858,7 +3351,13 @@
                 </pic:pic>
               </a:graphicData>
             </a:graphic>
-          </wp:inline>
+            <wp14:sizeRelH relativeFrom="margin">
+              <wp14:pctWidth>0</wp14:pctWidth>
+            </wp14:sizeRelH>
+            <wp14:sizeRelV relativeFrom="margin">
+              <wp14:pctHeight>0</wp14:pctHeight>
+            </wp14:sizeRelV>
+          </wp:anchor>
         </w:drawing>
       </w:r>
     </w:p>
@@ -2868,9 +3367,17 @@
           <w:noProof/>
         </w:rPr>
         <w:drawing>
-          <wp:inline distT="0" distB="0" distL="0" distR="0" wp14:anchorId="4CFBD087" wp14:editId="1603D167">
-            <wp:extent cx="5760720" cy="1005840"/>
-            <wp:effectExtent l="0" t="0" r="0" b="3810"/>
+          <wp:anchor distT="0" distB="0" distL="114300" distR="114300" simplePos="0" relativeHeight="251681792" behindDoc="0" locked="0" layoutInCell="1" allowOverlap="1" wp14:anchorId="4CFBD087" wp14:editId="5009E42B">
+            <wp:simplePos x="0" y="0"/>
+            <wp:positionH relativeFrom="margin">
+              <wp:align>center</wp:align>
+            </wp:positionH>
+            <wp:positionV relativeFrom="paragraph">
+              <wp:posOffset>-1905</wp:posOffset>
+            </wp:positionV>
+            <wp:extent cx="9000000" cy="1571429"/>
+            <wp:effectExtent l="0" t="0" r="0" b="0"/>
+            <wp:wrapTopAndBottom/>
             <wp:docPr id="35" name="Image 35"/>
             <wp:cNvGraphicFramePr>
               <a:graphicFrameLocks xmlns:a="http://schemas.openxmlformats.org/drawingml/2006/main" noChangeAspect="1"/>
@@ -2883,7 +3390,13 @@
                     <pic:cNvPicPr/>
                   </pic:nvPicPr>
                   <pic:blipFill>
-                    <a:blip r:embed="rId29"/>
+                    <a:blip r:embed="rId32">
+                      <a:extLst>
+                        <a:ext uri="{28A0092B-C50C-407E-A947-70E740481C1C}">
+                          <a14:useLocalDpi xmlns:a14="http://schemas.microsoft.com/office/drawing/2010/main" val="0"/>
+                        </a:ext>
+                      </a:extLst>
+                    </a:blip>
                     <a:stretch>
                       <a:fillRect/>
                     </a:stretch>
@@ -2891,7 +3404,7 @@
                   <pic:spPr>
                     <a:xfrm>
                       <a:off x="0" y="0"/>
-                      <a:ext cx="5760720" cy="1005840"/>
+                      <a:ext cx="9000000" cy="1571429"/>
                     </a:xfrm>
                     <a:prstGeom prst="rect">
                       <a:avLst/>
@@ -2900,19 +3413,95 @@
                 </pic:pic>
               </a:graphicData>
             </a:graphic>
-          </wp:inline>
+            <wp14:sizeRelH relativeFrom="margin">
+              <wp14:pctWidth>0</wp14:pctWidth>
+            </wp14:sizeRelH>
+            <wp14:sizeRelV relativeFrom="margin">
+              <wp14:pctHeight>0</wp14:pctHeight>
+            </wp14:sizeRelV>
+          </wp:anchor>
         </w:drawing>
       </w:r>
     </w:p>
+    <w:p/>
     <w:p>
       <w:r>
         <w:rPr>
           <w:noProof/>
         </w:rPr>
+        <w:lastRenderedPageBreak/>
         <w:drawing>
-          <wp:inline distT="0" distB="0" distL="0" distR="0" wp14:anchorId="30859600" wp14:editId="3B7D5508">
-            <wp:extent cx="5760720" cy="1007110"/>
-            <wp:effectExtent l="0" t="0" r="0" b="2540"/>
+          <wp:anchor distT="0" distB="0" distL="114300" distR="114300" simplePos="0" relativeHeight="251683840" behindDoc="0" locked="0" layoutInCell="1" allowOverlap="1" wp14:anchorId="77930A98" wp14:editId="58B35ACB">
+            <wp:simplePos x="0" y="0"/>
+            <wp:positionH relativeFrom="margin">
+              <wp:align>center</wp:align>
+            </wp:positionH>
+            <wp:positionV relativeFrom="paragraph">
+              <wp:posOffset>1783715</wp:posOffset>
+            </wp:positionV>
+            <wp:extent cx="9000000" cy="1572421"/>
+            <wp:effectExtent l="0" t="0" r="0" b="8890"/>
+            <wp:wrapTopAndBottom/>
+            <wp:docPr id="37" name="Image 37"/>
+            <wp:cNvGraphicFramePr>
+              <a:graphicFrameLocks xmlns:a="http://schemas.openxmlformats.org/drawingml/2006/main" noChangeAspect="1"/>
+            </wp:cNvGraphicFramePr>
+            <a:graphic xmlns:a="http://schemas.openxmlformats.org/drawingml/2006/main">
+              <a:graphicData uri="http://schemas.openxmlformats.org/drawingml/2006/picture">
+                <pic:pic xmlns:pic="http://schemas.openxmlformats.org/drawingml/2006/picture">
+                  <pic:nvPicPr>
+                    <pic:cNvPr id="1" name=""/>
+                    <pic:cNvPicPr/>
+                  </pic:nvPicPr>
+                  <pic:blipFill>
+                    <a:blip r:embed="rId33">
+                      <a:extLst>
+                        <a:ext uri="{28A0092B-C50C-407E-A947-70E740481C1C}">
+                          <a14:useLocalDpi xmlns:a14="http://schemas.microsoft.com/office/drawing/2010/main" val="0"/>
+                        </a:ext>
+                      </a:extLst>
+                    </a:blip>
+                    <a:stretch>
+                      <a:fillRect/>
+                    </a:stretch>
+                  </pic:blipFill>
+                  <pic:spPr>
+                    <a:xfrm>
+                      <a:off x="0" y="0"/>
+                      <a:ext cx="9000000" cy="1572421"/>
+                    </a:xfrm>
+                    <a:prstGeom prst="rect">
+                      <a:avLst/>
+                    </a:prstGeom>
+                  </pic:spPr>
+                </pic:pic>
+              </a:graphicData>
+            </a:graphic>
+            <wp14:sizeRelH relativeFrom="margin">
+              <wp14:pctWidth>0</wp14:pctWidth>
+            </wp14:sizeRelH>
+            <wp14:sizeRelV relativeFrom="margin">
+              <wp14:pctHeight>0</wp14:pctHeight>
+            </wp14:sizeRelV>
+          </wp:anchor>
+        </w:drawing>
+      </w:r>
+      <w:r>
+        <w:rPr>
+          <w:noProof/>
+        </w:rPr>
+        <w:drawing>
+          <wp:anchor distT="0" distB="0" distL="114300" distR="114300" simplePos="0" relativeHeight="251682816" behindDoc="0" locked="0" layoutInCell="1" allowOverlap="1" wp14:anchorId="30859600" wp14:editId="14C645AD">
+            <wp:simplePos x="0" y="0"/>
+            <wp:positionH relativeFrom="margin">
+              <wp:align>center</wp:align>
+            </wp:positionH>
+            <wp:positionV relativeFrom="paragraph">
+              <wp:posOffset>0</wp:posOffset>
+            </wp:positionV>
+            <wp:extent cx="9000000" cy="1573413"/>
+            <wp:effectExtent l="0" t="0" r="0" b="8255"/>
+            <wp:wrapTopAndBottom/>
             <wp:docPr id="36" name="Image 36"/>
             <wp:cNvGraphicFramePr>
               <a:graphicFrameLocks xmlns:a="http://schemas.openxmlformats.org/drawingml/2006/main" noChangeAspect="1"/>
@@ -2925,7 +3514,13 @@
                     <pic:cNvPicPr/>
                   </pic:nvPicPr>
                   <pic:blipFill>
-                    <a:blip r:embed="rId30"/>
+                    <a:blip r:embed="rId34">
+                      <a:extLst>
+                        <a:ext uri="{28A0092B-C50C-407E-A947-70E740481C1C}">
+                          <a14:useLocalDpi xmlns:a14="http://schemas.microsoft.com/office/drawing/2010/main" val="0"/>
+                        </a:ext>
+                      </a:extLst>
+                    </a:blip>
                     <a:stretch>
                       <a:fillRect/>
                     </a:stretch>
@@ -2933,7 +3528,7 @@
                   <pic:spPr>
                     <a:xfrm>
                       <a:off x="0" y="0"/>
-                      <a:ext cx="5760720" cy="1007110"/>
+                      <a:ext cx="9000000" cy="1573413"/>
                     </a:xfrm>
                     <a:prstGeom prst="rect">
                       <a:avLst/>
@@ -2942,7 +3537,13 @@
                 </pic:pic>
               </a:graphicData>
             </a:graphic>
-          </wp:inline>
+            <wp14:sizeRelH relativeFrom="margin">
+              <wp14:pctWidth>0</wp14:pctWidth>
+            </wp14:sizeRelH>
+            <wp14:sizeRelV relativeFrom="margin">
+              <wp14:pctHeight>0</wp14:pctHeight>
+            </wp14:sizeRelV>
+          </wp:anchor>
         </w:drawing>
       </w:r>
     </w:p>
@@ -2952,51 +3553,17 @@
           <w:noProof/>
         </w:rPr>
         <w:drawing>
-          <wp:inline distT="0" distB="0" distL="0" distR="0" wp14:anchorId="77930A98" wp14:editId="6D498CC1">
-            <wp:extent cx="5760720" cy="1006475"/>
-            <wp:effectExtent l="0" t="0" r="0" b="3175"/>
-            <wp:docPr id="37" name="Image 37"/>
-            <wp:cNvGraphicFramePr>
-              <a:graphicFrameLocks xmlns:a="http://schemas.openxmlformats.org/drawingml/2006/main" noChangeAspect="1"/>
-            </wp:cNvGraphicFramePr>
-            <a:graphic xmlns:a="http://schemas.openxmlformats.org/drawingml/2006/main">
-              <a:graphicData uri="http://schemas.openxmlformats.org/drawingml/2006/picture">
-                <pic:pic xmlns:pic="http://schemas.openxmlformats.org/drawingml/2006/picture">
-                  <pic:nvPicPr>
-                    <pic:cNvPr id="1" name=""/>
-                    <pic:cNvPicPr/>
-                  </pic:nvPicPr>
-                  <pic:blipFill>
-                    <a:blip r:embed="rId31"/>
-                    <a:stretch>
-                      <a:fillRect/>
-                    </a:stretch>
-                  </pic:blipFill>
-                  <pic:spPr>
-                    <a:xfrm>
-                      <a:off x="0" y="0"/>
-                      <a:ext cx="5760720" cy="1006475"/>
-                    </a:xfrm>
-                    <a:prstGeom prst="rect">
-                      <a:avLst/>
-                    </a:prstGeom>
-                  </pic:spPr>
-                </pic:pic>
-              </a:graphicData>
-            </a:graphic>
-          </wp:inline>
-        </w:drawing>
-      </w:r>
-    </w:p>
-    <w:p>
-      <w:r>
-        <w:rPr>
-          <w:noProof/>
-        </w:rPr>
-        <w:drawing>
-          <wp:inline distT="0" distB="0" distL="0" distR="0" wp14:anchorId="1EAC9FD0" wp14:editId="5041FD22">
-            <wp:extent cx="5760720" cy="1006475"/>
-            <wp:effectExtent l="0" t="0" r="0" b="3175"/>
+          <wp:anchor distT="0" distB="0" distL="114300" distR="114300" simplePos="0" relativeHeight="251684864" behindDoc="0" locked="0" layoutInCell="1" allowOverlap="1" wp14:anchorId="1EAC9FD0" wp14:editId="0038D178">
+            <wp:simplePos x="0" y="0"/>
+            <wp:positionH relativeFrom="margin">
+              <wp:align>center</wp:align>
+            </wp:positionH>
+            <wp:positionV relativeFrom="paragraph">
+              <wp:posOffset>1753235</wp:posOffset>
+            </wp:positionV>
+            <wp:extent cx="9000000" cy="1572421"/>
+            <wp:effectExtent l="0" t="0" r="0" b="8890"/>
+            <wp:wrapTopAndBottom/>
             <wp:docPr id="38" name="Image 38"/>
             <wp:cNvGraphicFramePr>
               <a:graphicFrameLocks xmlns:a="http://schemas.openxmlformats.org/drawingml/2006/main" noChangeAspect="1"/>
@@ -3009,7 +3576,13 @@
                     <pic:cNvPicPr/>
                   </pic:nvPicPr>
                   <pic:blipFill>
-                    <a:blip r:embed="rId32"/>
+                    <a:blip r:embed="rId35">
+                      <a:extLst>
+                        <a:ext uri="{28A0092B-C50C-407E-A947-70E740481C1C}">
+                          <a14:useLocalDpi xmlns:a14="http://schemas.microsoft.com/office/drawing/2010/main" val="0"/>
+                        </a:ext>
+                      </a:extLst>
+                    </a:blip>
                     <a:stretch>
                       <a:fillRect/>
                     </a:stretch>
@@ -3017,7 +3590,7 @@
                   <pic:spPr>
                     <a:xfrm>
                       <a:off x="0" y="0"/>
-                      <a:ext cx="5760720" cy="1006475"/>
+                      <a:ext cx="9000000" cy="1572421"/>
                     </a:xfrm>
                     <a:prstGeom prst="rect">
                       <a:avLst/>
@@ -3026,19 +3599,95 @@
                 </pic:pic>
               </a:graphicData>
             </a:graphic>
-          </wp:inline>
+            <wp14:sizeRelH relativeFrom="margin">
+              <wp14:pctWidth>0</wp14:pctWidth>
+            </wp14:sizeRelH>
+            <wp14:sizeRelV relativeFrom="margin">
+              <wp14:pctHeight>0</wp14:pctHeight>
+            </wp14:sizeRelV>
+          </wp:anchor>
         </w:drawing>
       </w:r>
     </w:p>
+    <w:p/>
     <w:p>
       <w:r>
         <w:rPr>
           <w:noProof/>
         </w:rPr>
+        <w:lastRenderedPageBreak/>
         <w:drawing>
-          <wp:inline distT="0" distB="0" distL="0" distR="0" wp14:anchorId="2C517AF4" wp14:editId="06A2BF89">
-            <wp:extent cx="5760720" cy="1009650"/>
-            <wp:effectExtent l="0" t="0" r="0" b="0"/>
+          <wp:anchor distT="0" distB="0" distL="114300" distR="114300" simplePos="0" relativeHeight="251686912" behindDoc="0" locked="0" layoutInCell="1" allowOverlap="1" wp14:anchorId="20287052" wp14:editId="3A8156F1">
+            <wp:simplePos x="0" y="0"/>
+            <wp:positionH relativeFrom="margin">
+              <wp:posOffset>-53340</wp:posOffset>
+            </wp:positionH>
+            <wp:positionV relativeFrom="paragraph">
+              <wp:posOffset>1688465</wp:posOffset>
+            </wp:positionV>
+            <wp:extent cx="9000000" cy="1572421"/>
+            <wp:effectExtent l="0" t="0" r="0" b="8890"/>
+            <wp:wrapTopAndBottom/>
+            <wp:docPr id="41" name="Image 41"/>
+            <wp:cNvGraphicFramePr>
+              <a:graphicFrameLocks xmlns:a="http://schemas.openxmlformats.org/drawingml/2006/main" noChangeAspect="1"/>
+            </wp:cNvGraphicFramePr>
+            <a:graphic xmlns:a="http://schemas.openxmlformats.org/drawingml/2006/main">
+              <a:graphicData uri="http://schemas.openxmlformats.org/drawingml/2006/picture">
+                <pic:pic xmlns:pic="http://schemas.openxmlformats.org/drawingml/2006/picture">
+                  <pic:nvPicPr>
+                    <pic:cNvPr id="1" name=""/>
+                    <pic:cNvPicPr/>
+                  </pic:nvPicPr>
+                  <pic:blipFill>
+                    <a:blip r:embed="rId36">
+                      <a:extLst>
+                        <a:ext uri="{28A0092B-C50C-407E-A947-70E740481C1C}">
+                          <a14:useLocalDpi xmlns:a14="http://schemas.microsoft.com/office/drawing/2010/main" val="0"/>
+                        </a:ext>
+                      </a:extLst>
+                    </a:blip>
+                    <a:stretch>
+                      <a:fillRect/>
+                    </a:stretch>
+                  </pic:blipFill>
+                  <pic:spPr>
+                    <a:xfrm>
+                      <a:off x="0" y="0"/>
+                      <a:ext cx="9000000" cy="1572421"/>
+                    </a:xfrm>
+                    <a:prstGeom prst="rect">
+                      <a:avLst/>
+                    </a:prstGeom>
+                  </pic:spPr>
+                </pic:pic>
+              </a:graphicData>
+            </a:graphic>
+            <wp14:sizeRelH relativeFrom="margin">
+              <wp14:pctWidth>0</wp14:pctWidth>
+            </wp14:sizeRelH>
+            <wp14:sizeRelV relativeFrom="margin">
+              <wp14:pctHeight>0</wp14:pctHeight>
+            </wp14:sizeRelV>
+          </wp:anchor>
+        </w:drawing>
+      </w:r>
+      <w:r>
+        <w:rPr>
+          <w:noProof/>
+        </w:rPr>
+        <w:drawing>
+          <wp:anchor distT="0" distB="0" distL="114300" distR="114300" simplePos="0" relativeHeight="251685888" behindDoc="0" locked="0" layoutInCell="1" allowOverlap="1" wp14:anchorId="2C517AF4" wp14:editId="66A801D8">
+            <wp:simplePos x="0" y="0"/>
+            <wp:positionH relativeFrom="margin">
+              <wp:align>center</wp:align>
+            </wp:positionH>
+            <wp:positionV relativeFrom="paragraph">
+              <wp:posOffset>0</wp:posOffset>
+            </wp:positionV>
+            <wp:extent cx="9000000" cy="1577381"/>
+            <wp:effectExtent l="0" t="0" r="0" b="3810"/>
+            <wp:wrapTopAndBottom/>
             <wp:docPr id="40" name="Image 40"/>
             <wp:cNvGraphicFramePr>
               <a:graphicFrameLocks xmlns:a="http://schemas.openxmlformats.org/drawingml/2006/main" noChangeAspect="1"/>
@@ -3051,7 +3700,13 @@
                     <pic:cNvPicPr/>
                   </pic:nvPicPr>
                   <pic:blipFill>
-                    <a:blip r:embed="rId33"/>
+                    <a:blip r:embed="rId37">
+                      <a:extLst>
+                        <a:ext uri="{28A0092B-C50C-407E-A947-70E740481C1C}">
+                          <a14:useLocalDpi xmlns:a14="http://schemas.microsoft.com/office/drawing/2010/main" val="0"/>
+                        </a:ext>
+                      </a:extLst>
+                    </a:blip>
                     <a:stretch>
                       <a:fillRect/>
                     </a:stretch>
@@ -3059,7 +3714,7 @@
                   <pic:spPr>
                     <a:xfrm>
                       <a:off x="0" y="0"/>
-                      <a:ext cx="5760720" cy="1009650"/>
+                      <a:ext cx="9000000" cy="1577381"/>
                     </a:xfrm>
                     <a:prstGeom prst="rect">
                       <a:avLst/>
@@ -3068,58 +3723,32 @@
                 </pic:pic>
               </a:graphicData>
             </a:graphic>
-          </wp:inline>
+            <wp14:sizeRelH relativeFrom="margin">
+              <wp14:pctWidth>0</wp14:pctWidth>
+            </wp14:sizeRelH>
+            <wp14:sizeRelV relativeFrom="margin">
+              <wp14:pctHeight>0</wp14:pctHeight>
+            </wp14:sizeRelV>
+          </wp:anchor>
         </w:drawing>
       </w:r>
     </w:p>
     <w:p>
-      <w:r>
-        <w:rPr>
-          <w:noProof/>
-        </w:rPr>
-        <w:drawing>
-          <wp:inline distT="0" distB="0" distL="0" distR="0" wp14:anchorId="20287052" wp14:editId="6E5146DE">
-            <wp:extent cx="5760720" cy="1006475"/>
-            <wp:effectExtent l="0" t="0" r="0" b="3175"/>
-            <wp:docPr id="41" name="Image 41"/>
-            <wp:cNvGraphicFramePr>
-              <a:graphicFrameLocks xmlns:a="http://schemas.openxmlformats.org/drawingml/2006/main" noChangeAspect="1"/>
-            </wp:cNvGraphicFramePr>
-            <a:graphic xmlns:a="http://schemas.openxmlformats.org/drawingml/2006/main">
-              <a:graphicData uri="http://schemas.openxmlformats.org/drawingml/2006/picture">
-                <pic:pic xmlns:pic="http://schemas.openxmlformats.org/drawingml/2006/picture">
-                  <pic:nvPicPr>
-                    <pic:cNvPr id="1" name=""/>
-                    <pic:cNvPicPr/>
-                  </pic:nvPicPr>
-                  <pic:blipFill>
-                    <a:blip r:embed="rId34"/>
-                    <a:stretch>
-                      <a:fillRect/>
-                    </a:stretch>
-                  </pic:blipFill>
-                  <pic:spPr>
-                    <a:xfrm>
-                      <a:off x="0" y="0"/>
-                      <a:ext cx="5760720" cy="1006475"/>
-                    </a:xfrm>
-                    <a:prstGeom prst="rect">
-                      <a:avLst/>
-                    </a:prstGeom>
-                  </pic:spPr>
-                </pic:pic>
-              </a:graphicData>
-            </a:graphic>
-          </wp:inline>
-        </w:drawing>
-      </w:r>
-    </w:p>
-    <w:p/>
-    <w:p>
       <w:pPr>
         <w:pStyle w:val="Titre1"/>
+        <w:sectPr>
+          <w:pgSz w:w="16838" w:h="11906" w:orient="landscape"/>
+          <w:pgMar w:top="1417" w:right="1417" w:bottom="1417" w:left="1417" w:header="708" w:footer="454" w:gutter="0"/>
+          <w:cols w:space="708"/>
+          <w:docGrid w:linePitch="360"/>
+        </w:sectPr>
       </w:pPr>
       <w:bookmarkStart w:id="3" w:name="_Toc167266872"/>
+    </w:p>
+    <w:p>
+      <w:pPr>
+        <w:pStyle w:val="Titre1"/>
+      </w:pPr>
       <w:r>
         <w:lastRenderedPageBreak/>
         <w:t>Analyse</w:t>
@@ -3323,7 +3952,7 @@
         <w:t xml:space="preserve">une personne que l’on peut qualifier de perfectionniste, cette méthode structurée me permettra de m’éviter de tomber dans un peaufinage excessif des détails, qui conduirait à une mauvaise gestion du temps et </w:t>
       </w:r>
       <w:r>
-        <w:t xml:space="preserve">de prendre </w:t>
+        <w:t xml:space="preserve">entrainerait </w:t>
       </w:r>
       <w:r>
         <w:t>un potentiel retard. De ce fait, la progression linéaire et segmentée des 6 pas me servira de fil conducteur et m’encadrera dans mon travail.</w:t>
@@ -4216,7 +4845,7 @@
                     </pic:cNvPicPr>
                   </pic:nvPicPr>
                   <pic:blipFill>
-                    <a:blip r:embed="rId35">
+                    <a:blip r:embed="rId38">
                       <a:extLst>
                         <a:ext uri="{28A0092B-C50C-407E-A947-70E740481C1C}">
                           <a14:useLocalDpi xmlns:a14="http://schemas.microsoft.com/office/drawing/2010/main" val="0"/>
@@ -4335,6 +4964,126 @@
         <w:t xml:space="preserve"> Le contrôleur reçoit les événements enclenchés par l’utilisateur depuis la Vue et avertit, par conséquent, le modèle en lui indiquant quoi faire. Inversement, le modèle notifie le contrôleur des changements pour que ce dernier mette à jour la Vue.</w:t>
       </w:r>
     </w:p>
+    <w:p/>
+    <w:p>
+      <w:r>
+        <w:t>Le pattern MVC étant la seule architecture logicielle que l’on a réellement étudiée</w:t>
+      </w:r>
+      <w:r>
+        <w:t xml:space="preserve"> et dans l’intérêt de « </w:t>
+      </w:r>
+      <w:r>
+        <w:t>structurer</w:t>
+      </w:r>
+      <w:r>
+        <w:t> » le code</w:t>
+      </w:r>
+      <w:r>
+        <w:t xml:space="preserve">, </w:t>
+      </w:r>
+      <w:r>
+        <w:t xml:space="preserve">ce modèle MVC </w:t>
+      </w:r>
+      <w:r>
+        <w:t>a donc logiquement été utilisé et suivi pour le développement de l’application.</w:t>
+      </w:r>
+    </w:p>
+    <w:p>
+      <w:r>
+        <w:t>Voici comment j’ai organisé mon MVC :</w:t>
+      </w:r>
+    </w:p>
+    <w:p>
+      <w:r>
+        <w:lastRenderedPageBreak/>
+        <w:drawing>
+          <wp:anchor distT="0" distB="0" distL="114300" distR="114300" simplePos="0" relativeHeight="251687936" behindDoc="0" locked="0" layoutInCell="1" allowOverlap="1" wp14:anchorId="3842C7A7" wp14:editId="202A4398">
+            <wp:simplePos x="0" y="0"/>
+            <wp:positionH relativeFrom="margin">
+              <wp:align>center</wp:align>
+            </wp:positionH>
+            <wp:positionV relativeFrom="paragraph">
+              <wp:posOffset>0</wp:posOffset>
+            </wp:positionV>
+            <wp:extent cx="1581150" cy="2079320"/>
+            <wp:effectExtent l="0" t="0" r="0" b="0"/>
+            <wp:wrapTopAndBottom/>
+            <wp:docPr id="15" name="Image 15"/>
+            <wp:cNvGraphicFramePr>
+              <a:graphicFrameLocks xmlns:a="http://schemas.openxmlformats.org/drawingml/2006/main" noChangeAspect="1"/>
+            </wp:cNvGraphicFramePr>
+            <a:graphic xmlns:a="http://schemas.openxmlformats.org/drawingml/2006/main">
+              <a:graphicData uri="http://schemas.openxmlformats.org/drawingml/2006/picture">
+                <pic:pic xmlns:pic="http://schemas.openxmlformats.org/drawingml/2006/picture">
+                  <pic:nvPicPr>
+                    <pic:cNvPr id="1" name=""/>
+                    <pic:cNvPicPr/>
+                  </pic:nvPicPr>
+                  <pic:blipFill>
+                    <a:blip r:embed="rId39">
+                      <a:extLst>
+                        <a:ext uri="{28A0092B-C50C-407E-A947-70E740481C1C}">
+                          <a14:useLocalDpi xmlns:a14="http://schemas.microsoft.com/office/drawing/2010/main" val="0"/>
+                        </a:ext>
+                      </a:extLst>
+                    </a:blip>
+                    <a:stretch>
+                      <a:fillRect/>
+                    </a:stretch>
+                  </pic:blipFill>
+                  <pic:spPr>
+                    <a:xfrm>
+                      <a:off x="0" y="0"/>
+                      <a:ext cx="1581150" cy="2079320"/>
+                    </a:xfrm>
+                    <a:prstGeom prst="rect">
+                      <a:avLst/>
+                    </a:prstGeom>
+                  </pic:spPr>
+                </pic:pic>
+              </a:graphicData>
+            </a:graphic>
+          </wp:anchor>
+        </w:drawing>
+      </w:r>
+    </w:p>
+    <w:p>
+      <w:r>
+        <w:t>Afin de garder une certaine cohérence, j’ai opté pour une séparation entre l’aspect Utilisateur et l’aspect Tâche du programme. C’est pourquoi j’ai deux Contrôleurs (</w:t>
+      </w:r>
+      <w:proofErr w:type="spellStart"/>
+      <w:r>
+        <w:t>MyTaskController</w:t>
+      </w:r>
+      <w:proofErr w:type="spellEnd"/>
+      <w:r>
+        <w:t xml:space="preserve"> et </w:t>
+      </w:r>
+      <w:proofErr w:type="spellStart"/>
+      <w:r>
+        <w:t>UserController</w:t>
+      </w:r>
+      <w:proofErr w:type="spellEnd"/>
+      <w:r>
+        <w:t>) ainsi que deux Modèles (</w:t>
+      </w:r>
+      <w:proofErr w:type="spellStart"/>
+      <w:r>
+        <w:t>MyTaskModel</w:t>
+      </w:r>
+      <w:proofErr w:type="spellEnd"/>
+      <w:r>
+        <w:t xml:space="preserve"> et </w:t>
+      </w:r>
+      <w:proofErr w:type="spellStart"/>
+      <w:r>
+        <w:t>UserModel</w:t>
+      </w:r>
+      <w:proofErr w:type="spellEnd"/>
+      <w:r>
+        <w:t>).</w:t>
+      </w:r>
+    </w:p>
     <w:p>
       <w:pPr>
         <w:pStyle w:val="Titre3"/>
@@ -4363,7 +5112,6 @@
         <w:rPr>
           <w:noProof/>
         </w:rPr>
-        <w:lastRenderedPageBreak/>
         <w:drawing>
           <wp:inline distT="0" distB="0" distL="0" distR="0" wp14:anchorId="74AC8744" wp14:editId="19CE4234">
             <wp:extent cx="5420481" cy="2219635"/>
@@ -4380,7 +5128,7 @@
                     <pic:cNvPicPr/>
                   </pic:nvPicPr>
                   <pic:blipFill>
-                    <a:blip r:embed="rId36"/>
+                    <a:blip r:embed="rId40"/>
                     <a:stretch>
                       <a:fillRect/>
                     </a:stretch>
@@ -4422,7 +5170,7 @@
                     <pic:cNvPicPr/>
                   </pic:nvPicPr>
                   <pic:blipFill>
-                    <a:blip r:embed="rId37"/>
+                    <a:blip r:embed="rId41"/>
                     <a:stretch>
                       <a:fillRect/>
                     </a:stretch>
@@ -4448,6 +5196,7 @@
         <w:rPr>
           <w:noProof/>
         </w:rPr>
+        <w:lastRenderedPageBreak/>
         <w:drawing>
           <wp:inline distT="0" distB="0" distL="0" distR="0" wp14:anchorId="6ECCFE86" wp14:editId="494D3B69">
             <wp:extent cx="5458587" cy="2467319"/>
@@ -4464,7 +5213,7 @@
                     <pic:cNvPicPr/>
                   </pic:nvPicPr>
                   <pic:blipFill>
-                    <a:blip r:embed="rId38"/>
+                    <a:blip r:embed="rId42"/>
                     <a:stretch>
                       <a:fillRect/>
                     </a:stretch>
@@ -4493,9 +5242,8 @@
         <w:rPr>
           <w:noProof/>
         </w:rPr>
-        <w:lastRenderedPageBreak/>
         <w:drawing>
-          <wp:anchor distT="0" distB="0" distL="114300" distR="114300" simplePos="0" relativeHeight="251659264" behindDoc="0" locked="0" layoutInCell="1" allowOverlap="1" wp14:anchorId="794699EA" wp14:editId="2BC72659">
+          <wp:anchor distT="0" distB="0" distL="114300" distR="114300" simplePos="0" relativeHeight="251659264" behindDoc="0" locked="0" layoutInCell="1" allowOverlap="1" wp14:anchorId="794699EA" wp14:editId="733B60A3">
             <wp:simplePos x="0" y="0"/>
             <wp:positionH relativeFrom="margin">
               <wp:posOffset>1443355</wp:posOffset>
@@ -4520,7 +5268,7 @@
                     </pic:cNvPicPr>
                   </pic:nvPicPr>
                   <pic:blipFill>
-                    <a:blip r:embed="rId39">
+                    <a:blip r:embed="rId8">
                       <a:extLst>
                         <a:ext uri="{28A0092B-C50C-407E-A947-70E740481C1C}">
                           <a14:useLocalDpi xmlns:a14="http://schemas.microsoft.com/office/drawing/2010/main" val="0"/>
@@ -4540,10 +5288,16 @@
                     <a:prstGeom prst="rect">
                       <a:avLst/>
                     </a:prstGeom>
-                    <a:noFill/>
                     <a:ln>
                       <a:noFill/>
                     </a:ln>
+                    <a:effectLst>
+                      <a:outerShdw blurRad="292100" dist="139700" dir="2700000" algn="tl" rotWithShape="0">
+                        <a:srgbClr val="333333">
+                          <a:alpha val="65000"/>
+                        </a:srgbClr>
+                      </a:outerShdw>
+                    </a:effectLst>
                   </pic:spPr>
                 </pic:pic>
               </a:graphicData>
@@ -4558,23 +5312,386 @@
         </w:drawing>
       </w:r>
       <w:r>
+        <w:t>Maquettes</w:t>
+      </w:r>
+    </w:p>
+    <w:p>
+      <w:r>
         <w:rPr>
           <w:noProof/>
         </w:rPr>
-        <w:t>&lt;</w:t>
-      </w:r>
-      <w:r>
-        <w:t>Maquettes</w:t>
-      </w:r>
-    </w:p>
-    <w:p/>
+        <w:drawing>
+          <wp:anchor distT="0" distB="0" distL="114300" distR="114300" simplePos="0" relativeHeight="251688960" behindDoc="0" locked="0" layoutInCell="1" allowOverlap="1" wp14:anchorId="55006A5F" wp14:editId="66EC3197">
+            <wp:simplePos x="0" y="0"/>
+            <wp:positionH relativeFrom="margin">
+              <wp:align>center</wp:align>
+            </wp:positionH>
+            <wp:positionV relativeFrom="paragraph">
+              <wp:posOffset>2734945</wp:posOffset>
+            </wp:positionV>
+            <wp:extent cx="3095625" cy="2853055"/>
+            <wp:effectExtent l="152400" t="152400" r="371475" b="366395"/>
+            <wp:wrapTopAndBottom/>
+            <wp:docPr id="17" name="Image 17"/>
+            <wp:cNvGraphicFramePr>
+              <a:graphicFrameLocks xmlns:a="http://schemas.openxmlformats.org/drawingml/2006/main" noChangeAspect="1"/>
+            </wp:cNvGraphicFramePr>
+            <a:graphic xmlns:a="http://schemas.openxmlformats.org/drawingml/2006/main">
+              <a:graphicData uri="http://schemas.openxmlformats.org/drawingml/2006/picture">
+                <pic:pic xmlns:pic="http://schemas.openxmlformats.org/drawingml/2006/picture">
+                  <pic:nvPicPr>
+                    <pic:cNvPr id="0" name="Picture 1"/>
+                    <pic:cNvPicPr>
+                      <a:picLocks noChangeAspect="1" noChangeArrowheads="1"/>
+                    </pic:cNvPicPr>
+                  </pic:nvPicPr>
+                  <pic:blipFill>
+                    <a:blip r:embed="rId43" cstate="print">
+                      <a:extLst>
+                        <a:ext uri="{28A0092B-C50C-407E-A947-70E740481C1C}">
+                          <a14:useLocalDpi xmlns:a14="http://schemas.microsoft.com/office/drawing/2010/main" val="0"/>
+                        </a:ext>
+                      </a:extLst>
+                    </a:blip>
+                    <a:srcRect/>
+                    <a:stretch>
+                      <a:fillRect/>
+                    </a:stretch>
+                  </pic:blipFill>
+                  <pic:spPr bwMode="auto">
+                    <a:xfrm>
+                      <a:off x="0" y="0"/>
+                      <a:ext cx="3095625" cy="2853055"/>
+                    </a:xfrm>
+                    <a:prstGeom prst="rect">
+                      <a:avLst/>
+                    </a:prstGeom>
+                    <a:ln>
+                      <a:noFill/>
+                    </a:ln>
+                    <a:effectLst>
+                      <a:outerShdw blurRad="292100" dist="139700" dir="2700000" algn="tl" rotWithShape="0">
+                        <a:srgbClr val="333333">
+                          <a:alpha val="65000"/>
+                        </a:srgbClr>
+                      </a:outerShdw>
+                    </a:effectLst>
+                  </pic:spPr>
+                </pic:pic>
+              </a:graphicData>
+            </a:graphic>
+            <wp14:sizeRelH relativeFrom="margin">
+              <wp14:pctWidth>0</wp14:pctWidth>
+            </wp14:sizeRelH>
+            <wp14:sizeRelV relativeFrom="margin">
+              <wp14:pctHeight>0</wp14:pctHeight>
+            </wp14:sizeRelV>
+          </wp:anchor>
+        </w:drawing>
+      </w:r>
+    </w:p>
+    <w:p>
+      <w:r>
+        <w:rPr>
+          <w:noProof/>
+        </w:rPr>
+        <w:lastRenderedPageBreak/>
+        <w:drawing>
+          <wp:anchor distT="0" distB="0" distL="114300" distR="114300" simplePos="0" relativeHeight="251689984" behindDoc="0" locked="0" layoutInCell="1" allowOverlap="1" wp14:anchorId="3B5946FA" wp14:editId="017B0144">
+            <wp:simplePos x="0" y="0"/>
+            <wp:positionH relativeFrom="margin">
+              <wp:align>center</wp:align>
+            </wp:positionH>
+            <wp:positionV relativeFrom="paragraph">
+              <wp:posOffset>152400</wp:posOffset>
+            </wp:positionV>
+            <wp:extent cx="3495675" cy="1797050"/>
+            <wp:effectExtent l="152400" t="152400" r="371475" b="355600"/>
+            <wp:wrapTopAndBottom/>
+            <wp:docPr id="25" name="Image 25"/>
+            <wp:cNvGraphicFramePr>
+              <a:graphicFrameLocks xmlns:a="http://schemas.openxmlformats.org/drawingml/2006/main" noChangeAspect="1"/>
+            </wp:cNvGraphicFramePr>
+            <a:graphic xmlns:a="http://schemas.openxmlformats.org/drawingml/2006/main">
+              <a:graphicData uri="http://schemas.openxmlformats.org/drawingml/2006/picture">
+                <pic:pic xmlns:pic="http://schemas.openxmlformats.org/drawingml/2006/picture">
+                  <pic:nvPicPr>
+                    <pic:cNvPr id="0" name="Picture 2"/>
+                    <pic:cNvPicPr>
+                      <a:picLocks noChangeAspect="1" noChangeArrowheads="1"/>
+                    </pic:cNvPicPr>
+                  </pic:nvPicPr>
+                  <pic:blipFill>
+                    <a:blip r:embed="rId44" cstate="print">
+                      <a:extLst>
+                        <a:ext uri="{28A0092B-C50C-407E-A947-70E740481C1C}">
+                          <a14:useLocalDpi xmlns:a14="http://schemas.microsoft.com/office/drawing/2010/main" val="0"/>
+                        </a:ext>
+                      </a:extLst>
+                    </a:blip>
+                    <a:srcRect/>
+                    <a:stretch>
+                      <a:fillRect/>
+                    </a:stretch>
+                  </pic:blipFill>
+                  <pic:spPr bwMode="auto">
+                    <a:xfrm>
+                      <a:off x="0" y="0"/>
+                      <a:ext cx="3495675" cy="1797050"/>
+                    </a:xfrm>
+                    <a:prstGeom prst="rect">
+                      <a:avLst/>
+                    </a:prstGeom>
+                    <a:ln>
+                      <a:noFill/>
+                    </a:ln>
+                    <a:effectLst>
+                      <a:outerShdw blurRad="292100" dist="139700" dir="2700000" algn="tl" rotWithShape="0">
+                        <a:srgbClr val="333333">
+                          <a:alpha val="65000"/>
+                        </a:srgbClr>
+                      </a:outerShdw>
+                    </a:effectLst>
+                  </pic:spPr>
+                </pic:pic>
+              </a:graphicData>
+            </a:graphic>
+            <wp14:sizeRelH relativeFrom="margin">
+              <wp14:pctWidth>0</wp14:pctWidth>
+            </wp14:sizeRelH>
+            <wp14:sizeRelV relativeFrom="margin">
+              <wp14:pctHeight>0</wp14:pctHeight>
+            </wp14:sizeRelV>
+          </wp:anchor>
+        </w:drawing>
+      </w:r>
+      <w:r>
+        <w:rPr>
+          <w:noProof/>
+        </w:rPr>
+        <w:drawing>
+          <wp:anchor distT="0" distB="0" distL="114300" distR="114300" simplePos="0" relativeHeight="251691008" behindDoc="0" locked="0" layoutInCell="1" allowOverlap="1" wp14:anchorId="0D69501D" wp14:editId="3027C9F1">
+            <wp:simplePos x="0" y="0"/>
+            <wp:positionH relativeFrom="margin">
+              <wp:align>center</wp:align>
+            </wp:positionH>
+            <wp:positionV relativeFrom="paragraph">
+              <wp:posOffset>2374265</wp:posOffset>
+            </wp:positionV>
+            <wp:extent cx="3438525" cy="2443480"/>
+            <wp:effectExtent l="152400" t="152400" r="371475" b="356870"/>
+            <wp:wrapTopAndBottom/>
+            <wp:docPr id="39" name="Image 39"/>
+            <wp:cNvGraphicFramePr>
+              <a:graphicFrameLocks xmlns:a="http://schemas.openxmlformats.org/drawingml/2006/main" noChangeAspect="1"/>
+            </wp:cNvGraphicFramePr>
+            <a:graphic xmlns:a="http://schemas.openxmlformats.org/drawingml/2006/main">
+              <a:graphicData uri="http://schemas.openxmlformats.org/drawingml/2006/picture">
+                <pic:pic xmlns:pic="http://schemas.openxmlformats.org/drawingml/2006/picture">
+                  <pic:nvPicPr>
+                    <pic:cNvPr id="0" name="Picture 3"/>
+                    <pic:cNvPicPr>
+                      <a:picLocks noChangeAspect="1" noChangeArrowheads="1"/>
+                    </pic:cNvPicPr>
+                  </pic:nvPicPr>
+                  <pic:blipFill>
+                    <a:blip r:embed="rId45" cstate="print">
+                      <a:extLst>
+                        <a:ext uri="{28A0092B-C50C-407E-A947-70E740481C1C}">
+                          <a14:useLocalDpi xmlns:a14="http://schemas.microsoft.com/office/drawing/2010/main" val="0"/>
+                        </a:ext>
+                      </a:extLst>
+                    </a:blip>
+                    <a:srcRect/>
+                    <a:stretch>
+                      <a:fillRect/>
+                    </a:stretch>
+                  </pic:blipFill>
+                  <pic:spPr bwMode="auto">
+                    <a:xfrm>
+                      <a:off x="0" y="0"/>
+                      <a:ext cx="3438525" cy="2443480"/>
+                    </a:xfrm>
+                    <a:prstGeom prst="rect">
+                      <a:avLst/>
+                    </a:prstGeom>
+                    <a:ln>
+                      <a:noFill/>
+                    </a:ln>
+                    <a:effectLst>
+                      <a:outerShdw blurRad="292100" dist="139700" dir="2700000" algn="tl" rotWithShape="0">
+                        <a:srgbClr val="333333">
+                          <a:alpha val="65000"/>
+                        </a:srgbClr>
+                      </a:outerShdw>
+                    </a:effectLst>
+                  </pic:spPr>
+                </pic:pic>
+              </a:graphicData>
+            </a:graphic>
+            <wp14:sizeRelH relativeFrom="margin">
+              <wp14:pctWidth>0</wp14:pctWidth>
+            </wp14:sizeRelH>
+            <wp14:sizeRelV relativeFrom="margin">
+              <wp14:pctHeight>0</wp14:pctHeight>
+            </wp14:sizeRelV>
+          </wp:anchor>
+        </w:drawing>
+      </w:r>
+      <w:r>
+        <w:rPr>
+          <w:noProof/>
+        </w:rPr>
+        <w:drawing>
+          <wp:anchor distT="0" distB="0" distL="114300" distR="114300" simplePos="0" relativeHeight="251692032" behindDoc="0" locked="0" layoutInCell="1" allowOverlap="1" wp14:anchorId="5B3814C5" wp14:editId="4F69FD50">
+            <wp:simplePos x="0" y="0"/>
+            <wp:positionH relativeFrom="margin">
+              <wp:align>center</wp:align>
+            </wp:positionH>
+            <wp:positionV relativeFrom="paragraph">
+              <wp:posOffset>5491480</wp:posOffset>
+            </wp:positionV>
+            <wp:extent cx="3571875" cy="2538095"/>
+            <wp:effectExtent l="152400" t="152400" r="371475" b="357505"/>
+            <wp:wrapTopAndBottom/>
+            <wp:docPr id="42" name="Image 42"/>
+            <wp:cNvGraphicFramePr>
+              <a:graphicFrameLocks xmlns:a="http://schemas.openxmlformats.org/drawingml/2006/main" noChangeAspect="1"/>
+            </wp:cNvGraphicFramePr>
+            <a:graphic xmlns:a="http://schemas.openxmlformats.org/drawingml/2006/main">
+              <a:graphicData uri="http://schemas.openxmlformats.org/drawingml/2006/picture">
+                <pic:pic xmlns:pic="http://schemas.openxmlformats.org/drawingml/2006/picture">
+                  <pic:nvPicPr>
+                    <pic:cNvPr id="0" name="Picture 4"/>
+                    <pic:cNvPicPr>
+                      <a:picLocks noChangeAspect="1" noChangeArrowheads="1"/>
+                    </pic:cNvPicPr>
+                  </pic:nvPicPr>
+                  <pic:blipFill>
+                    <a:blip r:embed="rId46" cstate="print">
+                      <a:extLst>
+                        <a:ext uri="{28A0092B-C50C-407E-A947-70E740481C1C}">
+                          <a14:useLocalDpi xmlns:a14="http://schemas.microsoft.com/office/drawing/2010/main" val="0"/>
+                        </a:ext>
+                      </a:extLst>
+                    </a:blip>
+                    <a:srcRect/>
+                    <a:stretch>
+                      <a:fillRect/>
+                    </a:stretch>
+                  </pic:blipFill>
+                  <pic:spPr bwMode="auto">
+                    <a:xfrm>
+                      <a:off x="0" y="0"/>
+                      <a:ext cx="3571875" cy="2538095"/>
+                    </a:xfrm>
+                    <a:prstGeom prst="rect">
+                      <a:avLst/>
+                    </a:prstGeom>
+                    <a:ln>
+                      <a:noFill/>
+                    </a:ln>
+                    <a:effectLst>
+                      <a:outerShdw blurRad="292100" dist="139700" dir="2700000" algn="tl" rotWithShape="0">
+                        <a:srgbClr val="333333">
+                          <a:alpha val="65000"/>
+                        </a:srgbClr>
+                      </a:outerShdw>
+                    </a:effectLst>
+                  </pic:spPr>
+                </pic:pic>
+              </a:graphicData>
+            </a:graphic>
+            <wp14:sizeRelH relativeFrom="margin">
+              <wp14:pctWidth>0</wp14:pctWidth>
+            </wp14:sizeRelH>
+            <wp14:sizeRelV relativeFrom="margin">
+              <wp14:pctHeight>0</wp14:pctHeight>
+            </wp14:sizeRelV>
+          </wp:anchor>
+        </w:drawing>
+      </w:r>
+    </w:p>
     <w:p>
       <w:pPr>
         <w:pStyle w:val="Titre1"/>
       </w:pPr>
       <w:bookmarkStart w:id="12" w:name="_Toc167266881"/>
       <w:r>
+        <w:rPr>
+          <w:noProof/>
+        </w:rPr>
         <w:lastRenderedPageBreak/>
+        <w:drawing>
+          <wp:anchor distT="0" distB="0" distL="114300" distR="114300" simplePos="0" relativeHeight="251693056" behindDoc="0" locked="0" layoutInCell="1" allowOverlap="1" wp14:anchorId="1C337F9C" wp14:editId="4DEB1AA5">
+            <wp:simplePos x="0" y="0"/>
+            <wp:positionH relativeFrom="margin">
+              <wp:align>center</wp:align>
+            </wp:positionH>
+            <wp:positionV relativeFrom="paragraph">
+              <wp:posOffset>171450</wp:posOffset>
+            </wp:positionV>
+            <wp:extent cx="2428875" cy="2895600"/>
+            <wp:effectExtent l="152400" t="152400" r="371475" b="361950"/>
+            <wp:wrapTopAndBottom/>
+            <wp:docPr id="43" name="Image 43"/>
+            <wp:cNvGraphicFramePr>
+              <a:graphicFrameLocks xmlns:a="http://schemas.openxmlformats.org/drawingml/2006/main" noChangeAspect="1"/>
+            </wp:cNvGraphicFramePr>
+            <a:graphic xmlns:a="http://schemas.openxmlformats.org/drawingml/2006/main">
+              <a:graphicData uri="http://schemas.openxmlformats.org/drawingml/2006/picture">
+                <pic:pic xmlns:pic="http://schemas.openxmlformats.org/drawingml/2006/picture">
+                  <pic:nvPicPr>
+                    <pic:cNvPr id="0" name="Picture 5"/>
+                    <pic:cNvPicPr>
+                      <a:picLocks noChangeAspect="1" noChangeArrowheads="1"/>
+                    </pic:cNvPicPr>
+                  </pic:nvPicPr>
+                  <pic:blipFill>
+                    <a:blip r:embed="rId47" cstate="print">
+                      <a:extLst>
+                        <a:ext uri="{28A0092B-C50C-407E-A947-70E740481C1C}">
+                          <a14:useLocalDpi xmlns:a14="http://schemas.microsoft.com/office/drawing/2010/main" val="0"/>
+                        </a:ext>
+                      </a:extLst>
+                    </a:blip>
+                    <a:srcRect/>
+                    <a:stretch>
+                      <a:fillRect/>
+                    </a:stretch>
+                  </pic:blipFill>
+                  <pic:spPr bwMode="auto">
+                    <a:xfrm>
+                      <a:off x="0" y="0"/>
+                      <a:ext cx="2428875" cy="2895600"/>
+                    </a:xfrm>
+                    <a:prstGeom prst="rect">
+                      <a:avLst/>
+                    </a:prstGeom>
+                    <a:ln>
+                      <a:noFill/>
+                    </a:ln>
+                    <a:effectLst>
+                      <a:outerShdw blurRad="292100" dist="139700" dir="2700000" algn="tl" rotWithShape="0">
+                        <a:srgbClr val="333333">
+                          <a:alpha val="65000"/>
+                        </a:srgbClr>
+                      </a:outerShdw>
+                    </a:effectLst>
+                  </pic:spPr>
+                </pic:pic>
+              </a:graphicData>
+            </a:graphic>
+            <wp14:sizeRelH relativeFrom="margin">
+              <wp14:pctWidth>0</wp14:pctWidth>
+            </wp14:sizeRelH>
+            <wp14:sizeRelV relativeFrom="margin">
+              <wp14:pctHeight>0</wp14:pctHeight>
+            </wp14:sizeRelV>
+          </wp:anchor>
+        </w:drawing>
+      </w:r>
+      <w:r>
         <w:t>Réalisation</w:t>
       </w:r>
       <w:bookmarkEnd w:id="12"/>
@@ -4778,7 +5895,7 @@
                     <pic:cNvPicPr/>
                   </pic:nvPicPr>
                   <pic:blipFill>
-                    <a:blip r:embed="rId40"/>
+                    <a:blip r:embed="rId48"/>
                     <a:stretch>
                       <a:fillRect/>
                     </a:stretch>
@@ -4844,12 +5961,9 @@
       <w:bookmarkEnd w:id="18"/>
     </w:p>
     <w:sectPr>
-      <w:headerReference w:type="default" r:id="rId41"/>
-      <w:footerReference w:type="default" r:id="rId42"/>
       <w:pgSz w:w="11906" w:h="16838"/>
       <w:pgMar w:top="1417" w:right="1417" w:bottom="1417" w:left="1417" w:header="708" w:footer="454" w:gutter="0"/>
       <w:cols w:space="708"/>
-      <w:titlePg/>
       <w:docGrid w:linePitch="360"/>
     </w:sectPr>
   </w:body>
@@ -5007,7 +6121,7 @@
             <w:rPr>
               <w:noProof/>
             </w:rPr>
-            <w:t>22.05.24</w:t>
+            <w:t>24.05.24</w:t>
           </w:r>
           <w:r>
             <w:fldChar w:fldCharType="end"/>
@@ -5337,7 +6451,7 @@
               <wp:inline distT="0" distB="0" distL="0" distR="0" wp14:anchorId="7148D7E6" wp14:editId="128F771D">
                 <wp:extent cx="1046480" cy="315680"/>
                 <wp:effectExtent l="0" t="0" r="1270" b="8255"/>
-                <wp:docPr id="2" name="Image 2" descr="Logo_entete"/>
+                <wp:docPr id="11" name="Image 11" descr="Logo_entete"/>
                 <wp:cNvGraphicFramePr>
                   <a:graphicFrameLocks xmlns:a="http://schemas.openxmlformats.org/drawingml/2006/main" noChangeAspect="1"/>
                 </wp:cNvGraphicFramePr>
@@ -7181,6 +8295,7 @@
     <w:rsidRoot w:val="00FF68AE"/>
     <w:rsid w:val="0037619C"/>
     <w:rsid w:val="00382595"/>
+    <w:rsid w:val="003B324A"/>
     <w:rsid w:val="00472DCB"/>
     <w:rsid w:val="008900CB"/>
     <w:rsid w:val="008B6349"/>

</xml_diff>

<commit_message>
Refonte du login et Ajout des tâches (en cours (bloqué))
JdT pas à jour
</commit_message>
<xml_diff>
--- a/Livrables/2024-05-23-ghaemmaghami-rapport.docx
+++ b/Livrables/2024-05-23-ghaemmaghami-rapport.docx
@@ -111,14 +111,34 @@
         <w:tab/>
       </w:r>
     </w:p>
-    <w:p/>
-    <w:p/>
-    <w:p/>
     <w:p>
       <w:pPr>
         <w:tabs>
           <w:tab w:val="left" w:pos="2250"/>
         </w:tabs>
+        <w:jc w:val="center"/>
+      </w:pPr>
+      <w:r>
+        <w:t>Théo Ghaemmaghami</w:t>
+      </w:r>
+    </w:p>
+    <w:p>
+      <w:pPr>
+        <w:tabs>
+          <w:tab w:val="left" w:pos="2250"/>
+        </w:tabs>
+        <w:jc w:val="center"/>
+      </w:pPr>
+      <w:r>
+        <w:t>ETML</w:t>
+      </w:r>
+    </w:p>
+    <w:p>
+      <w:pPr>
+        <w:tabs>
+          <w:tab w:val="left" w:pos="2250"/>
+        </w:tabs>
+        <w:jc w:val="center"/>
       </w:pPr>
     </w:p>
     <w:sdt>
@@ -1798,26 +1818,6 @@
         </w:p>
       </w:sdtContent>
     </w:sdt>
-    <w:p>
-      <w:pPr>
-        <w:rPr>
-          <w:b/>
-          <w:bCs/>
-          <w:noProof/>
-          <w:lang w:val="fr-FR"/>
-        </w:rPr>
-      </w:pPr>
-    </w:p>
-    <w:p>
-      <w:pPr>
-        <w:tabs>
-          <w:tab w:val="left" w:pos="6589"/>
-        </w:tabs>
-      </w:pPr>
-      <w:r>
-        <w:tab/>
-      </w:r>
-    </w:p>
     <w:p>
       <w:pPr>
         <w:pStyle w:val="Titre1"/>
@@ -4995,6 +4995,9 @@
     </w:p>
     <w:p>
       <w:r>
+        <w:rPr>
+          <w:noProof/>
+        </w:rPr>
         <w:lastRenderedPageBreak/>
         <w:drawing>
           <wp:anchor distT="0" distB="0" distL="114300" distR="114300" simplePos="0" relativeHeight="251687936" behindDoc="0" locked="0" layoutInCell="1" allowOverlap="1" wp14:anchorId="3842C7A7" wp14:editId="202A4398">
@@ -5232,6 +5235,74 @@
             </a:graphic>
           </wp:inline>
         </w:drawing>
+      </w:r>
+    </w:p>
+    <w:p>
+      <w:pPr>
+        <w:pStyle w:val="Titre3"/>
+      </w:pPr>
+      <w:proofErr w:type="spellStart"/>
+      <w:r>
+        <w:t>UwAmp</w:t>
+      </w:r>
+      <w:proofErr w:type="spellEnd"/>
+    </w:p>
+    <w:p>
+      <w:proofErr w:type="spellStart"/>
+      <w:r>
+        <w:t>UwAmp</w:t>
+      </w:r>
+      <w:proofErr w:type="spellEnd"/>
+      <w:r>
+        <w:t xml:space="preserve"> est un serveur </w:t>
+      </w:r>
+      <w:proofErr w:type="spellStart"/>
+      <w:r>
+        <w:t>Wamp</w:t>
+      </w:r>
+      <w:proofErr w:type="spellEnd"/>
+      <w:r>
+        <w:t xml:space="preserve"> léger et portable permettant d’exécuter Apache, PHP, PHPMyAdmin…</w:t>
+      </w:r>
+      <w:r>
+        <w:t xml:space="preserve">, ce qui donne la possibilité de tester son site web ou encore sa base de données. </w:t>
+      </w:r>
+    </w:p>
+    <w:p>
+      <w:r>
+        <w:t xml:space="preserve">J’ai choisi d’utiliser </w:t>
+      </w:r>
+      <w:proofErr w:type="spellStart"/>
+      <w:r>
+        <w:t>UwAmp</w:t>
+      </w:r>
+      <w:proofErr w:type="spellEnd"/>
+      <w:r>
+        <w:t xml:space="preserve"> en lieu et place de Docker car </w:t>
+      </w:r>
+      <w:proofErr w:type="spellStart"/>
+      <w:r>
+        <w:t>UwAmp</w:t>
+      </w:r>
+      <w:proofErr w:type="spellEnd"/>
+      <w:r>
+        <w:t xml:space="preserve"> est une solution portable, ne nécessitant aucune installation. A travers les divers projets (PHP, MySQL) que j’ai mené, je me suis familiarisé avec </w:t>
+      </w:r>
+      <w:proofErr w:type="spellStart"/>
+      <w:r>
+        <w:t>UwAmp</w:t>
+      </w:r>
+      <w:proofErr w:type="spellEnd"/>
+      <w:r>
+        <w:t xml:space="preserve"> et toujours dans cette quête de gestion du temps, j’ai préféré </w:t>
+      </w:r>
+      <w:proofErr w:type="gramStart"/>
+      <w:r>
+        <w:t>privilégié</w:t>
+      </w:r>
+      <w:proofErr w:type="gramEnd"/>
+      <w:r>
+        <w:t xml:space="preserve"> un logiciel que je connais très bien et qui répond à ce dont j’ai besoin pour réussir ce projet à la place de Docker, qui, malgré ses nombreuses qualités, n’est pas un outil avec lequel j’ai eu l’opportunité de travailler.</w:t>
       </w:r>
     </w:p>
     <w:p>
@@ -5321,7 +5392,7 @@
           <w:noProof/>
         </w:rPr>
         <w:drawing>
-          <wp:anchor distT="0" distB="0" distL="114300" distR="114300" simplePos="0" relativeHeight="251688960" behindDoc="0" locked="0" layoutInCell="1" allowOverlap="1" wp14:anchorId="55006A5F" wp14:editId="66EC3197">
+          <wp:anchor distT="0" distB="0" distL="114300" distR="114300" simplePos="0" relativeHeight="251688960" behindDoc="0" locked="0" layoutInCell="1" allowOverlap="1" wp14:anchorId="55006A5F" wp14:editId="656276AC">
             <wp:simplePos x="0" y="0"/>
             <wp:positionH relativeFrom="margin">
               <wp:align>center</wp:align>
@@ -5397,7 +5468,7 @@
         </w:rPr>
         <w:lastRenderedPageBreak/>
         <w:drawing>
-          <wp:anchor distT="0" distB="0" distL="114300" distR="114300" simplePos="0" relativeHeight="251689984" behindDoc="0" locked="0" layoutInCell="1" allowOverlap="1" wp14:anchorId="3B5946FA" wp14:editId="017B0144">
+          <wp:anchor distT="0" distB="0" distL="114300" distR="114300" simplePos="0" relativeHeight="251689984" behindDoc="0" locked="0" layoutInCell="1" allowOverlap="1" wp14:anchorId="3B5946FA" wp14:editId="6D9A94B0">
             <wp:simplePos x="0" y="0"/>
             <wp:positionH relativeFrom="margin">
               <wp:align>center</wp:align>
@@ -5613,17 +5684,19 @@
       </w:r>
     </w:p>
     <w:p>
+      <w:bookmarkStart w:id="12" w:name="_Toc167266881"/>
+    </w:p>
+    <w:p>
       <w:pPr>
         <w:pStyle w:val="Titre1"/>
       </w:pPr>
-      <w:bookmarkStart w:id="12" w:name="_Toc167266881"/>
       <w:r>
         <w:rPr>
           <w:noProof/>
         </w:rPr>
         <w:lastRenderedPageBreak/>
         <w:drawing>
-          <wp:anchor distT="0" distB="0" distL="114300" distR="114300" simplePos="0" relativeHeight="251693056" behindDoc="0" locked="0" layoutInCell="1" allowOverlap="1" wp14:anchorId="1C337F9C" wp14:editId="4DEB1AA5">
+          <wp:anchor distT="0" distB="0" distL="114300" distR="114300" simplePos="0" relativeHeight="251693056" behindDoc="0" locked="0" layoutInCell="1" allowOverlap="1" wp14:anchorId="1C337F9C" wp14:editId="70CDE543">
             <wp:simplePos x="0" y="0"/>
             <wp:positionH relativeFrom="margin">
               <wp:align>center</wp:align>
@@ -8293,6 +8366,7 @@
   </w:compat>
   <w:rsids>
     <w:rsidRoot w:val="00FF68AE"/>
+    <w:rsid w:val="00143F98"/>
     <w:rsid w:val="0037619C"/>
     <w:rsid w:val="00382595"/>
     <w:rsid w:val="003B324A"/>

</xml_diff>

<commit_message>
Rapport : Modélisation de la base de données
JdT à jour
</commit_message>
<xml_diff>
--- a/Livrables/2024-05-23-ghaemmaghami-rapport.docx
+++ b/Livrables/2024-05-23-ghaemmaghami-rapport.docx
@@ -1401,21 +1401,7 @@
                 <w:rStyle w:val="Lienhypertexte"/>
                 <w:noProof/>
               </w:rPr>
-              <w:t>Réalisat</w:t>
-            </w:r>
-            <w:r>
-              <w:rPr>
-                <w:rStyle w:val="Lienhypertexte"/>
-                <w:noProof/>
-              </w:rPr>
-              <w:t>i</w:t>
-            </w:r>
-            <w:r>
-              <w:rPr>
-                <w:rStyle w:val="Lienhypertexte"/>
-                <w:noProof/>
-              </w:rPr>
-              <w:t>on</w:t>
+              <w:t>Réalisation</w:t>
             </w:r>
             <w:r>
               <w:rPr>
@@ -5300,15 +5286,52 @@
     </w:p>
     <w:p>
       <w:r>
-        <w:t xml:space="preserve">Mon application </w:t>
-      </w:r>
-      <w:proofErr w:type="spellStart"/>
-      <w:r>
-        <w:t>MyTaskManager</w:t>
-      </w:r>
-      <w:proofErr w:type="spellEnd"/>
-      <w:r>
-        <w:t xml:space="preserve"> nécessite une base de données. </w:t>
+        <w:t xml:space="preserve">Avant de me lancer dans la création </w:t>
+      </w:r>
+      <w:r>
+        <w:t>et l</w:t>
+      </w:r>
+      <w:r>
+        <w:t>’écriture du script SQL de ma base de données, j’ai appliqué et suivi la méthode MERISE</w:t>
+      </w:r>
+      <w:r>
+        <w:t xml:space="preserve"> (Méthode d’Etude et de Réalisation Informatique pour les Systèmes d’Entreprise)</w:t>
+      </w:r>
+      <w:r>
+        <w:t xml:space="preserve"> pour modéliser ma base de données</w:t>
+      </w:r>
+      <w:r>
+        <w:t>.</w:t>
+      </w:r>
+      <w:r>
+        <w:t xml:space="preserve"> </w:t>
+      </w:r>
+      <w:r>
+        <w:t>MERISE est une approche de conception et de gestion</w:t>
+      </w:r>
+      <w:r>
+        <w:t xml:space="preserve"> de </w:t>
+      </w:r>
+      <w:proofErr w:type="gramStart"/>
+      <w:r>
+        <w:t xml:space="preserve">systèmes </w:t>
+      </w:r>
+      <w:r>
+        <w:t>,</w:t>
+      </w:r>
+      <w:proofErr w:type="gramEnd"/>
+      <w:r>
+        <w:t xml:space="preserve"> particulièrement utilisé pour la modélisation de bases de données. Elle repose sur trois « modèles » : modèle conceptuel, modèle logique et modèle physique.</w:t>
+      </w:r>
+    </w:p>
+    <w:p>
+      <w:proofErr w:type="gramStart"/>
+      <w:r>
+        <w:t>qui</w:t>
+      </w:r>
+      <w:proofErr w:type="gramEnd"/>
+      <w:r>
+        <w:t xml:space="preserve"> consiste d’élaborer d’abord un Modèle Conceptuel des Données (MCD), qui est une représentation graphique et structurée d’une base de données</w:t>
       </w:r>
     </w:p>
     <w:p>
@@ -5358,6 +5381,7 @@
         <w:rPr>
           <w:noProof/>
         </w:rPr>
+        <w:lastRenderedPageBreak/>
         <w:drawing>
           <wp:inline distT="0" distB="0" distL="0" distR="0" wp14:anchorId="607D4558" wp14:editId="40DA328F">
             <wp:extent cx="5668166" cy="2362530"/>
@@ -5400,7 +5424,6 @@
         <w:rPr>
           <w:noProof/>
         </w:rPr>
-        <w:lastRenderedPageBreak/>
         <w:drawing>
           <wp:inline distT="0" distB="0" distL="0" distR="0" wp14:anchorId="6ECCFE86" wp14:editId="494D3B69">
             <wp:extent cx="5458587" cy="2467319"/>
@@ -5517,6 +5540,7 @@
         <w:rPr>
           <w:noProof/>
         </w:rPr>
+        <w:lastRenderedPageBreak/>
         <w:drawing>
           <wp:anchor distT="0" distB="0" distL="114300" distR="114300" simplePos="0" relativeHeight="251659264" behindDoc="0" locked="0" layoutInCell="1" allowOverlap="1" wp14:anchorId="794699EA" wp14:editId="733B60A3">
             <wp:simplePos x="0" y="0"/>
@@ -5597,7 +5621,7 @@
           <w:noProof/>
         </w:rPr>
         <w:drawing>
-          <wp:anchor distT="0" distB="0" distL="114300" distR="114300" simplePos="0" relativeHeight="251688960" behindDoc="0" locked="0" layoutInCell="1" allowOverlap="1" wp14:anchorId="55006A5F" wp14:editId="5096836B">
+          <wp:anchor distT="0" distB="0" distL="114300" distR="114300" simplePos="0" relativeHeight="251688960" behindDoc="0" locked="0" layoutInCell="1" allowOverlap="1" wp14:anchorId="55006A5F" wp14:editId="448E1F2D">
             <wp:simplePos x="0" y="0"/>
             <wp:positionH relativeFrom="margin">
               <wp:align>center</wp:align>
@@ -8570,6 +8594,7 @@
   </w:compat>
   <w:rsids>
     <w:rsidRoot w:val="00FF68AE"/>
+    <w:rsid w:val="00105E6D"/>
     <w:rsid w:val="00143F98"/>
     <w:rsid w:val="00220818"/>
     <w:rsid w:val="0037619C"/>

</xml_diff>

<commit_message>
Rapport + Implémentation de l'affichage des tâches (en cours)
JdT à jour
</commit_message>
<xml_diff>
--- a/Livrables/2024-05-23-ghaemmaghami-rapport.docx
+++ b/Livrables/2024-05-23-ghaemmaghami-rapport.docx
@@ -207,7 +207,7 @@
           <w:r>
             <w:fldChar w:fldCharType="separate"/>
           </w:r>
-          <w:hyperlink w:anchor="_Toc167708244" w:history="1">
+          <w:hyperlink w:anchor="_Toc167801909" w:history="1">
             <w:r>
               <w:rPr>
                 <w:rStyle w:val="Lienhypertexte"/>
@@ -234,7 +234,7 @@
                 <w:noProof/>
                 <w:webHidden/>
               </w:rPr>
-              <w:instrText xml:space="preserve"> PAGEREF _Toc167708244 \h </w:instrText>
+              <w:instrText xml:space="preserve"> PAGEREF _Toc167801909 \h </w:instrText>
             </w:r>
             <w:r>
               <w:rPr>
@@ -277,7 +277,7 @@
               <w:lang w:eastAsia="fr-CH"/>
             </w:rPr>
           </w:pPr>
-          <w:hyperlink w:anchor="_Toc167708245" w:history="1">
+          <w:hyperlink w:anchor="_Toc167801910" w:history="1">
             <w:r>
               <w:rPr>
                 <w:rStyle w:val="Lienhypertexte"/>
@@ -304,7 +304,7 @@
                 <w:noProof/>
                 <w:webHidden/>
               </w:rPr>
-              <w:instrText xml:space="preserve"> PAGEREF _Toc167708245 \h </w:instrText>
+              <w:instrText xml:space="preserve"> PAGEREF _Toc167801910 \h </w:instrText>
             </w:r>
             <w:r>
               <w:rPr>
@@ -348,7 +348,7 @@
               <w:lang w:eastAsia="fr-CH"/>
             </w:rPr>
           </w:pPr>
-          <w:hyperlink w:anchor="_Toc167708246" w:history="1">
+          <w:hyperlink w:anchor="_Toc167801911" w:history="1">
             <w:r>
               <w:rPr>
                 <w:rStyle w:val="Lienhypertexte"/>
@@ -390,7 +390,7 @@
                 <w:noProof/>
                 <w:webHidden/>
               </w:rPr>
-              <w:instrText xml:space="preserve"> PAGEREF _Toc167708246 \h </w:instrText>
+              <w:instrText xml:space="preserve"> PAGEREF _Toc167801911 \h </w:instrText>
             </w:r>
             <w:r>
               <w:rPr>
@@ -434,7 +434,7 @@
               <w:lang w:eastAsia="fr-CH"/>
             </w:rPr>
           </w:pPr>
-          <w:hyperlink w:anchor="_Toc167708247" w:history="1">
+          <w:hyperlink w:anchor="_Toc167801912" w:history="1">
             <w:r>
               <w:rPr>
                 <w:rStyle w:val="Lienhypertexte"/>
@@ -476,7 +476,7 @@
                 <w:noProof/>
                 <w:webHidden/>
               </w:rPr>
-              <w:instrText xml:space="preserve"> PAGEREF _Toc167708247 \h </w:instrText>
+              <w:instrText xml:space="preserve"> PAGEREF _Toc167801912 \h </w:instrText>
             </w:r>
             <w:r>
               <w:rPr>
@@ -520,7 +520,7 @@
               <w:lang w:eastAsia="fr-CH"/>
             </w:rPr>
           </w:pPr>
-          <w:hyperlink w:anchor="_Toc167708248" w:history="1">
+          <w:hyperlink w:anchor="_Toc167801913" w:history="1">
             <w:r>
               <w:rPr>
                 <w:rStyle w:val="Lienhypertexte"/>
@@ -562,7 +562,7 @@
                 <w:noProof/>
                 <w:webHidden/>
               </w:rPr>
-              <w:instrText xml:space="preserve"> PAGEREF _Toc167708248 \h </w:instrText>
+              <w:instrText xml:space="preserve"> PAGEREF _Toc167801913 \h </w:instrText>
             </w:r>
             <w:r>
               <w:rPr>
@@ -606,7 +606,7 @@
               <w:lang w:eastAsia="fr-CH"/>
             </w:rPr>
           </w:pPr>
-          <w:hyperlink w:anchor="_Toc167708249" w:history="1">
+          <w:hyperlink w:anchor="_Toc167801914" w:history="1">
             <w:r>
               <w:rPr>
                 <w:rStyle w:val="Lienhypertexte"/>
@@ -648,7 +648,7 @@
                 <w:noProof/>
                 <w:webHidden/>
               </w:rPr>
-              <w:instrText xml:space="preserve"> PAGEREF _Toc167708249 \h </w:instrText>
+              <w:instrText xml:space="preserve"> PAGEREF _Toc167801914 \h </w:instrText>
             </w:r>
             <w:r>
               <w:rPr>
@@ -692,7 +692,7 @@
               <w:lang w:eastAsia="fr-CH"/>
             </w:rPr>
           </w:pPr>
-          <w:hyperlink w:anchor="_Toc167708250" w:history="1">
+          <w:hyperlink w:anchor="_Toc167801915" w:history="1">
             <w:r>
               <w:rPr>
                 <w:rStyle w:val="Lienhypertexte"/>
@@ -734,7 +734,7 @@
                 <w:noProof/>
                 <w:webHidden/>
               </w:rPr>
-              <w:instrText xml:space="preserve"> PAGEREF _Toc167708250 \h </w:instrText>
+              <w:instrText xml:space="preserve"> PAGEREF _Toc167801915 \h </w:instrText>
             </w:r>
             <w:r>
               <w:rPr>
@@ -778,7 +778,7 @@
               <w:lang w:eastAsia="fr-CH"/>
             </w:rPr>
           </w:pPr>
-          <w:hyperlink w:anchor="_Toc167708251" w:history="1">
+          <w:hyperlink w:anchor="_Toc167801916" w:history="1">
             <w:r>
               <w:rPr>
                 <w:rStyle w:val="Lienhypertexte"/>
@@ -820,7 +820,7 @@
                 <w:noProof/>
                 <w:webHidden/>
               </w:rPr>
-              <w:instrText xml:space="preserve"> PAGEREF _Toc167708251 \h </w:instrText>
+              <w:instrText xml:space="preserve"> PAGEREF _Toc167801916 \h </w:instrText>
             </w:r>
             <w:r>
               <w:rPr>
@@ -864,7 +864,7 @@
               <w:lang w:eastAsia="fr-CH"/>
             </w:rPr>
           </w:pPr>
-          <w:hyperlink w:anchor="_Toc167708252" w:history="1">
+          <w:hyperlink w:anchor="_Toc167801917" w:history="1">
             <w:r>
               <w:rPr>
                 <w:rStyle w:val="Lienhypertexte"/>
@@ -906,7 +906,7 @@
                 <w:noProof/>
                 <w:webHidden/>
               </w:rPr>
-              <w:instrText xml:space="preserve"> PAGEREF _Toc167708252 \h </w:instrText>
+              <w:instrText xml:space="preserve"> PAGEREF _Toc167801917 \h </w:instrText>
             </w:r>
             <w:r>
               <w:rPr>
@@ -950,7 +950,7 @@
               <w:lang w:eastAsia="fr-CH"/>
             </w:rPr>
           </w:pPr>
-          <w:hyperlink w:anchor="_Toc167708253" w:history="1">
+          <w:hyperlink w:anchor="_Toc167801918" w:history="1">
             <w:r>
               <w:rPr>
                 <w:rStyle w:val="Lienhypertexte"/>
@@ -992,7 +992,7 @@
                 <w:noProof/>
                 <w:webHidden/>
               </w:rPr>
-              <w:instrText xml:space="preserve"> PAGEREF _Toc167708253 \h </w:instrText>
+              <w:instrText xml:space="preserve"> PAGEREF _Toc167801918 \h </w:instrText>
             </w:r>
             <w:r>
               <w:rPr>
@@ -1036,7 +1036,7 @@
               <w:lang w:eastAsia="fr-CH"/>
             </w:rPr>
           </w:pPr>
-          <w:hyperlink w:anchor="_Toc167708254" w:history="1">
+          <w:hyperlink w:anchor="_Toc167801919" w:history="1">
             <w:r>
               <w:rPr>
                 <w:rStyle w:val="Lienhypertexte"/>
@@ -1078,7 +1078,7 @@
                 <w:noProof/>
                 <w:webHidden/>
               </w:rPr>
-              <w:instrText xml:space="preserve"> PAGEREF _Toc167708254 \h </w:instrText>
+              <w:instrText xml:space="preserve"> PAGEREF _Toc167801919 \h </w:instrText>
             </w:r>
             <w:r>
               <w:rPr>
@@ -1122,7 +1122,7 @@
               <w:lang w:eastAsia="fr-CH"/>
             </w:rPr>
           </w:pPr>
-          <w:hyperlink w:anchor="_Toc167708255" w:history="1">
+          <w:hyperlink w:anchor="_Toc167801920" w:history="1">
             <w:r>
               <w:rPr>
                 <w:rStyle w:val="Lienhypertexte"/>
@@ -1164,7 +1164,7 @@
                 <w:noProof/>
                 <w:webHidden/>
               </w:rPr>
-              <w:instrText xml:space="preserve"> PAGEREF _Toc167708255 \h </w:instrText>
+              <w:instrText xml:space="preserve"> PAGEREF _Toc167801920 \h </w:instrText>
             </w:r>
             <w:r>
               <w:rPr>
@@ -1208,7 +1208,7 @@
               <w:lang w:eastAsia="fr-CH"/>
             </w:rPr>
           </w:pPr>
-          <w:hyperlink w:anchor="_Toc167708256" w:history="1">
+          <w:hyperlink w:anchor="_Toc167801921" w:history="1">
             <w:r>
               <w:rPr>
                 <w:rStyle w:val="Lienhypertexte"/>
@@ -1250,7 +1250,7 @@
                 <w:noProof/>
                 <w:webHidden/>
               </w:rPr>
-              <w:instrText xml:space="preserve"> PAGEREF _Toc167708256 \h </w:instrText>
+              <w:instrText xml:space="preserve"> PAGEREF _Toc167801921 \h </w:instrText>
             </w:r>
             <w:r>
               <w:rPr>
@@ -1294,7 +1294,7 @@
               <w:lang w:eastAsia="fr-CH"/>
             </w:rPr>
           </w:pPr>
-          <w:hyperlink w:anchor="_Toc167708257" w:history="1">
+          <w:hyperlink w:anchor="_Toc167801922" w:history="1">
             <w:r>
               <w:rPr>
                 <w:rStyle w:val="Lienhypertexte"/>
@@ -1336,7 +1336,7 @@
                 <w:noProof/>
                 <w:webHidden/>
               </w:rPr>
-              <w:instrText xml:space="preserve"> PAGEREF _Toc167708257 \h </w:instrText>
+              <w:instrText xml:space="preserve"> PAGEREF _Toc167801922 \h </w:instrText>
             </w:r>
             <w:r>
               <w:rPr>
@@ -1356,7 +1356,7 @@
                 <w:noProof/>
                 <w:webHidden/>
               </w:rPr>
-              <w:t>20</w:t>
+              <w:t>21</w:t>
             </w:r>
             <w:r>
               <w:rPr>
@@ -1380,7 +1380,7 @@
               <w:lang w:eastAsia="fr-CH"/>
             </w:rPr>
           </w:pPr>
-          <w:hyperlink w:anchor="_Toc167708258" w:history="1">
+          <w:hyperlink w:anchor="_Toc167801923" w:history="1">
             <w:r>
               <w:rPr>
                 <w:rStyle w:val="Lienhypertexte"/>
@@ -1422,7 +1422,7 @@
                 <w:noProof/>
                 <w:webHidden/>
               </w:rPr>
-              <w:instrText xml:space="preserve"> PAGEREF _Toc167708258 \h </w:instrText>
+              <w:instrText xml:space="preserve"> PAGEREF _Toc167801923 \h </w:instrText>
             </w:r>
             <w:r>
               <w:rPr>
@@ -1442,7 +1442,7 @@
                 <w:noProof/>
                 <w:webHidden/>
               </w:rPr>
-              <w:t>22</w:t>
+              <w:t>23</w:t>
             </w:r>
             <w:r>
               <w:rPr>
@@ -1466,7 +1466,7 @@
               <w:lang w:eastAsia="fr-CH"/>
             </w:rPr>
           </w:pPr>
-          <w:hyperlink w:anchor="_Toc167708259" w:history="1">
+          <w:hyperlink w:anchor="_Toc167801924" w:history="1">
             <w:r>
               <w:rPr>
                 <w:rStyle w:val="Lienhypertexte"/>
@@ -1508,7 +1508,7 @@
                 <w:noProof/>
                 <w:webHidden/>
               </w:rPr>
-              <w:instrText xml:space="preserve"> PAGEREF _Toc167708259 \h </w:instrText>
+              <w:instrText xml:space="preserve"> PAGEREF _Toc167801924 \h </w:instrText>
             </w:r>
             <w:r>
               <w:rPr>
@@ -1528,7 +1528,7 @@
                 <w:noProof/>
                 <w:webHidden/>
               </w:rPr>
-              <w:t>22</w:t>
+              <w:t>23</w:t>
             </w:r>
             <w:r>
               <w:rPr>
@@ -1552,7 +1552,7 @@
               <w:lang w:eastAsia="fr-CH"/>
             </w:rPr>
           </w:pPr>
-          <w:hyperlink w:anchor="_Toc167708260" w:history="1">
+          <w:hyperlink w:anchor="_Toc167801925" w:history="1">
             <w:r>
               <w:rPr>
                 <w:rStyle w:val="Lienhypertexte"/>
@@ -1594,7 +1594,7 @@
                 <w:noProof/>
                 <w:webHidden/>
               </w:rPr>
-              <w:instrText xml:space="preserve"> PAGEREF _Toc167708260 \h </w:instrText>
+              <w:instrText xml:space="preserve"> PAGEREF _Toc167801925 \h </w:instrText>
             </w:r>
             <w:r>
               <w:rPr>
@@ -1614,7 +1614,7 @@
                 <w:noProof/>
                 <w:webHidden/>
               </w:rPr>
-              <w:t>22</w:t>
+              <w:t>23</w:t>
             </w:r>
             <w:r>
               <w:rPr>
@@ -1638,7 +1638,7 @@
               <w:lang w:eastAsia="fr-CH"/>
             </w:rPr>
           </w:pPr>
-          <w:hyperlink w:anchor="_Toc167708261" w:history="1">
+          <w:hyperlink w:anchor="_Toc167801926" w:history="1">
             <w:r>
               <w:rPr>
                 <w:rStyle w:val="Lienhypertexte"/>
@@ -1680,7 +1680,7 @@
                 <w:noProof/>
                 <w:webHidden/>
               </w:rPr>
-              <w:instrText xml:space="preserve"> PAGEREF _Toc167708261 \h </w:instrText>
+              <w:instrText xml:space="preserve"> PAGEREF _Toc167801926 \h </w:instrText>
             </w:r>
             <w:r>
               <w:rPr>
@@ -1700,7 +1700,7 @@
                 <w:noProof/>
                 <w:webHidden/>
               </w:rPr>
-              <w:t>22</w:t>
+              <w:t>23</w:t>
             </w:r>
             <w:r>
               <w:rPr>
@@ -1724,7 +1724,7 @@
               <w:lang w:eastAsia="fr-CH"/>
             </w:rPr>
           </w:pPr>
-          <w:hyperlink w:anchor="_Toc167708262" w:history="1">
+          <w:hyperlink w:anchor="_Toc167801927" w:history="1">
             <w:r>
               <w:rPr>
                 <w:rStyle w:val="Lienhypertexte"/>
@@ -1766,7 +1766,7 @@
                 <w:noProof/>
                 <w:webHidden/>
               </w:rPr>
-              <w:instrText xml:space="preserve"> PAGEREF _Toc167708262 \h </w:instrText>
+              <w:instrText xml:space="preserve"> PAGEREF _Toc167801927 \h </w:instrText>
             </w:r>
             <w:r>
               <w:rPr>
@@ -1786,7 +1786,7 @@
                 <w:noProof/>
                 <w:webHidden/>
               </w:rPr>
-              <w:t>23</w:t>
+              <w:t>24</w:t>
             </w:r>
             <w:r>
               <w:rPr>
@@ -1810,7 +1810,7 @@
               <w:lang w:eastAsia="fr-CH"/>
             </w:rPr>
           </w:pPr>
-          <w:hyperlink w:anchor="_Toc167708263" w:history="1">
+          <w:hyperlink w:anchor="_Toc167801928" w:history="1">
             <w:r>
               <w:rPr>
                 <w:rStyle w:val="Lienhypertexte"/>
@@ -1852,7 +1852,7 @@
                 <w:noProof/>
                 <w:webHidden/>
               </w:rPr>
-              <w:instrText xml:space="preserve"> PAGEREF _Toc167708263 \h </w:instrText>
+              <w:instrText xml:space="preserve"> PAGEREF _Toc167801928 \h </w:instrText>
             </w:r>
             <w:r>
               <w:rPr>
@@ -1872,7 +1872,7 @@
                 <w:noProof/>
                 <w:webHidden/>
               </w:rPr>
-              <w:t>24</w:t>
+              <w:t>25</w:t>
             </w:r>
             <w:r>
               <w:rPr>
@@ -1896,7 +1896,7 @@
               <w:lang w:eastAsia="fr-CH"/>
             </w:rPr>
           </w:pPr>
-          <w:hyperlink w:anchor="_Toc167708264" w:history="1">
+          <w:hyperlink w:anchor="_Toc167801929" w:history="1">
             <w:r>
               <w:rPr>
                 <w:rStyle w:val="Lienhypertexte"/>
@@ -1938,7 +1938,7 @@
                 <w:noProof/>
                 <w:webHidden/>
               </w:rPr>
-              <w:instrText xml:space="preserve"> PAGEREF _Toc167708264 \h </w:instrText>
+              <w:instrText xml:space="preserve"> PAGEREF _Toc167801929 \h </w:instrText>
             </w:r>
             <w:r>
               <w:rPr>
@@ -1958,7 +1958,7 @@
                 <w:noProof/>
                 <w:webHidden/>
               </w:rPr>
-              <w:t>25</w:t>
+              <w:t>26</w:t>
             </w:r>
             <w:r>
               <w:rPr>
@@ -1998,7 +1998,7 @@
           <w:numId w:val="0"/>
         </w:numPr>
       </w:pPr>
-      <w:bookmarkStart w:id="0" w:name="_Toc167708244"/>
+      <w:bookmarkStart w:id="0" w:name="_Toc167801909"/>
       <w:r>
         <w:lastRenderedPageBreak/>
         <w:t>Remerciements</w:t>
@@ -2039,7 +2039,7 @@
           <w:numId w:val="0"/>
         </w:numPr>
       </w:pPr>
-      <w:bookmarkStart w:id="1" w:name="_Toc167708245"/>
+      <w:bookmarkStart w:id="1" w:name="_Toc167801910"/>
       <w:r>
         <w:lastRenderedPageBreak/>
         <w:t>Introduction</w:t>
@@ -2157,7 +2157,7 @@
       <w:pPr>
         <w:pStyle w:val="Titre1"/>
       </w:pPr>
-      <w:bookmarkStart w:id="2" w:name="_Toc167708246"/>
+      <w:bookmarkStart w:id="2" w:name="_Toc167801911"/>
       <w:r>
         <w:lastRenderedPageBreak/>
         <w:t>Planification initiale</w:t>
@@ -3941,7 +3941,7 @@
       <w:pPr>
         <w:pStyle w:val="Titre1"/>
       </w:pPr>
-      <w:bookmarkStart w:id="3" w:name="_Toc167708247"/>
+      <w:bookmarkStart w:id="3" w:name="_Toc167801912"/>
       <w:r>
         <w:lastRenderedPageBreak/>
         <w:t>Analyse</w:t>
@@ -3952,7 +3952,7 @@
       <w:pPr>
         <w:pStyle w:val="Titre2"/>
       </w:pPr>
-      <w:bookmarkStart w:id="4" w:name="_Toc167708248"/>
+      <w:bookmarkStart w:id="4" w:name="_Toc167801913"/>
       <w:r>
         <w:t>Planification détaillée</w:t>
       </w:r>
@@ -3963,7 +3963,7 @@
       <w:pPr>
         <w:pStyle w:val="Titre2"/>
       </w:pPr>
-      <w:bookmarkStart w:id="5" w:name="_Toc167708249"/>
+      <w:bookmarkStart w:id="5" w:name="_Toc167801914"/>
       <w:r>
         <w:t>Méthodologie</w:t>
       </w:r>
@@ -3976,7 +3976,7 @@
       <w:pPr>
         <w:pStyle w:val="Titre3"/>
       </w:pPr>
-      <w:bookmarkStart w:id="6" w:name="_Toc167708250"/>
+      <w:bookmarkStart w:id="6" w:name="_Toc167801915"/>
       <w:r>
         <w:t>Méthode de gestion de projet</w:t>
       </w:r>
@@ -4739,7 +4739,7 @@
       <w:pPr>
         <w:pStyle w:val="Titre3"/>
       </w:pPr>
-      <w:bookmarkStart w:id="7" w:name="_Toc167708251"/>
+      <w:bookmarkStart w:id="7" w:name="_Toc167801916"/>
       <w:r>
         <w:t>Sauvegarde</w:t>
       </w:r>
@@ -4958,7 +4958,7 @@
       <w:pPr>
         <w:pStyle w:val="Titre2"/>
       </w:pPr>
-      <w:bookmarkStart w:id="8" w:name="_Toc167708252"/>
+      <w:bookmarkStart w:id="8" w:name="_Toc167801917"/>
       <w:r>
         <w:t>Stratégie de test</w:t>
       </w:r>
@@ -4969,7 +4969,7 @@
       <w:pPr>
         <w:pStyle w:val="Titre2"/>
       </w:pPr>
-      <w:bookmarkStart w:id="9" w:name="_Toc167708253"/>
+      <w:bookmarkStart w:id="9" w:name="_Toc167801918"/>
       <w:r>
         <w:lastRenderedPageBreak/>
         <w:t>Conception</w:t>
@@ -4980,7 +4980,7 @@
       <w:pPr>
         <w:pStyle w:val="Titre3"/>
       </w:pPr>
-      <w:bookmarkStart w:id="10" w:name="_Toc167708254"/>
+      <w:bookmarkStart w:id="10" w:name="_Toc167801919"/>
       <w:r>
         <w:t>Architecture MVC</w:t>
       </w:r>
@@ -5299,7 +5299,7 @@
       <w:pPr>
         <w:pStyle w:val="Titre3"/>
       </w:pPr>
-      <w:bookmarkStart w:id="11" w:name="_Toc167708255"/>
+      <w:bookmarkStart w:id="11" w:name="_Toc167801920"/>
       <w:r>
         <w:t>Modélisation de la base de données</w:t>
       </w:r>
@@ -5536,13 +5536,13 @@
           <w:noProof/>
         </w:rPr>
         <w:drawing>
-          <wp:anchor distT="0" distB="0" distL="114300" distR="114300" simplePos="0" relativeHeight="251698176" behindDoc="0" locked="0" layoutInCell="1" allowOverlap="1" wp14:anchorId="6ECCFE86" wp14:editId="4876D8F2">
+          <wp:anchor distT="0" distB="0" distL="114300" distR="114300" simplePos="0" relativeHeight="251698176" behindDoc="0" locked="0" layoutInCell="1" allowOverlap="1" wp14:anchorId="6ECCFE86" wp14:editId="031AF1C4">
             <wp:simplePos x="0" y="0"/>
             <wp:positionH relativeFrom="margin">
               <wp:align>center</wp:align>
             </wp:positionH>
             <wp:positionV relativeFrom="paragraph">
-              <wp:posOffset>339090</wp:posOffset>
+              <wp:posOffset>796290</wp:posOffset>
             </wp:positionV>
             <wp:extent cx="4667250" cy="2109470"/>
             <wp:effectExtent l="0" t="0" r="0" b="5080"/>
@@ -5591,12 +5591,24 @@
           </wp:anchor>
         </w:drawing>
       </w:r>
-    </w:p>
+      <w:r>
+        <w:t>Le Modèle Physique des données (MPD) est la dernière étape de la méthode MERISE dans la conception d’une base de données. Il représente concrètement la structure de la base de données en détaillant notamment les types de données (</w:t>
+      </w:r>
+      <w:proofErr w:type="spellStart"/>
+      <w:r>
+        <w:t>int</w:t>
+      </w:r>
+      <w:proofErr w:type="spellEnd"/>
+      <w:r>
+        <w:t>, varchar, …). Contrairement au MCD et au MLD, le MPD est spécifique au système de gestion de base de données, ici SQL.</w:t>
+      </w:r>
+    </w:p>
+    <w:p/>
     <w:p>
       <w:pPr>
         <w:pStyle w:val="Titre3"/>
       </w:pPr>
-      <w:bookmarkStart w:id="12" w:name="_Toc167708256"/>
+      <w:bookmarkStart w:id="12" w:name="_Toc167801921"/>
       <w:proofErr w:type="spellStart"/>
       <w:r>
         <w:t>UwAmp</w:t>
@@ -5664,14 +5676,14 @@
       <w:pPr>
         <w:pStyle w:val="Titre3"/>
       </w:pPr>
-      <w:bookmarkStart w:id="13" w:name="_Toc167708257"/>
+      <w:bookmarkStart w:id="13" w:name="_Toc167801922"/>
       <w:r>
         <w:rPr>
           <w:noProof/>
         </w:rPr>
         <w:lastRenderedPageBreak/>
         <w:drawing>
-          <wp:anchor distT="0" distB="0" distL="114300" distR="114300" simplePos="0" relativeHeight="251659264" behindDoc="0" locked="0" layoutInCell="1" allowOverlap="1" wp14:anchorId="794699EA" wp14:editId="733B60A3">
+          <wp:anchor distT="0" distB="0" distL="114300" distR="114300" simplePos="0" relativeHeight="251659264" behindDoc="0" locked="0" layoutInCell="1" allowOverlap="1" wp14:anchorId="794699EA" wp14:editId="5072E3C6">
             <wp:simplePos x="0" y="0"/>
             <wp:positionH relativeFrom="margin">
               <wp:posOffset>1443355</wp:posOffset>
@@ -5744,19 +5756,21 @@
       </w:r>
       <w:bookmarkEnd w:id="13"/>
     </w:p>
+    <w:p/>
+    <w:p/>
     <w:p>
       <w:r>
         <w:rPr>
           <w:noProof/>
         </w:rPr>
         <w:drawing>
-          <wp:anchor distT="0" distB="0" distL="114300" distR="114300" simplePos="0" relativeHeight="251688960" behindDoc="0" locked="0" layoutInCell="1" allowOverlap="1" wp14:anchorId="55006A5F" wp14:editId="7BF2A44F">
+          <wp:anchor distT="0" distB="0" distL="114300" distR="114300" simplePos="0" relativeHeight="251688960" behindDoc="0" locked="0" layoutInCell="1" allowOverlap="1" wp14:anchorId="55006A5F" wp14:editId="33321220">
             <wp:simplePos x="0" y="0"/>
             <wp:positionH relativeFrom="margin">
               <wp:align>center</wp:align>
             </wp:positionH>
             <wp:positionV relativeFrom="paragraph">
-              <wp:posOffset>2734945</wp:posOffset>
+              <wp:posOffset>3839845</wp:posOffset>
             </wp:positionV>
             <wp:extent cx="3095625" cy="2853055"/>
             <wp:effectExtent l="152400" t="152400" r="371475" b="366395"/>
@@ -5826,7 +5840,7 @@
         </w:rPr>
         <w:lastRenderedPageBreak/>
         <w:drawing>
-          <wp:anchor distT="0" distB="0" distL="114300" distR="114300" simplePos="0" relativeHeight="251689984" behindDoc="0" locked="0" layoutInCell="1" allowOverlap="1" wp14:anchorId="3B5946FA" wp14:editId="6D9A94B0">
+          <wp:anchor distT="0" distB="0" distL="114300" distR="114300" simplePos="0" relativeHeight="251689984" behindDoc="0" locked="0" layoutInCell="1" allowOverlap="1" wp14:anchorId="3B5946FA" wp14:editId="25EBB7C9">
             <wp:simplePos x="0" y="0"/>
             <wp:positionH relativeFrom="margin">
               <wp:align>center</wp:align>
@@ -6046,7 +6060,7 @@
       <w:pPr>
         <w:pStyle w:val="Titre1"/>
       </w:pPr>
-      <w:bookmarkStart w:id="14" w:name="_Toc167708258"/>
+      <w:bookmarkStart w:id="14" w:name="_Toc167801923"/>
       <w:r>
         <w:rPr>
           <w:noProof/>
@@ -6130,7 +6144,7 @@
       <w:pPr>
         <w:pStyle w:val="Titre2"/>
       </w:pPr>
-      <w:bookmarkStart w:id="15" w:name="_Toc167708259"/>
+      <w:bookmarkStart w:id="15" w:name="_Toc167801924"/>
       <w:r>
         <w:t>Compte utilisateur</w:t>
       </w:r>
@@ -6140,7 +6154,7 @@
       <w:pPr>
         <w:pStyle w:val="Titre3"/>
       </w:pPr>
-      <w:bookmarkStart w:id="16" w:name="_Toc167708260"/>
+      <w:bookmarkStart w:id="16" w:name="_Toc167801925"/>
       <w:r>
         <w:t>Ha</w:t>
       </w:r>
@@ -6351,7 +6365,7 @@
       <w:pPr>
         <w:pStyle w:val="Titre3"/>
       </w:pPr>
-      <w:bookmarkStart w:id="17" w:name="_Toc167708261"/>
+      <w:bookmarkStart w:id="17" w:name="_Toc167801926"/>
       <w:r>
         <w:t>Création de compte et login</w:t>
       </w:r>
@@ -6361,7 +6375,7 @@
       <w:pPr>
         <w:pStyle w:val="Titre1"/>
       </w:pPr>
-      <w:bookmarkStart w:id="18" w:name="_Toc167708262"/>
+      <w:bookmarkStart w:id="18" w:name="_Toc167801927"/>
       <w:r>
         <w:lastRenderedPageBreak/>
         <w:t>Tests</w:t>
@@ -6372,7 +6386,7 @@
       <w:pPr>
         <w:pStyle w:val="Titre1"/>
       </w:pPr>
-      <w:bookmarkStart w:id="19" w:name="_Toc167708263"/>
+      <w:bookmarkStart w:id="19" w:name="_Toc167801928"/>
       <w:r>
         <w:lastRenderedPageBreak/>
         <w:t>Conclusion</w:t>
@@ -6383,7 +6397,7 @@
       <w:pPr>
         <w:pStyle w:val="Titre1"/>
       </w:pPr>
-      <w:bookmarkStart w:id="20" w:name="_Toc167708264"/>
+      <w:bookmarkStart w:id="20" w:name="_Toc167801929"/>
       <w:r>
         <w:lastRenderedPageBreak/>
         <w:t>Annexes</w:t>
@@ -8730,6 +8744,7 @@
     <w:rsid w:val="00382595"/>
     <w:rsid w:val="003B324A"/>
     <w:rsid w:val="00472DCB"/>
+    <w:rsid w:val="004A0BB2"/>
     <w:rsid w:val="00581E92"/>
     <w:rsid w:val="008900CB"/>
     <w:rsid w:val="008B6349"/>

</xml_diff>